<commit_message>
making sure that the correct data has collected due to duplicate lines
</commit_message>
<xml_diff>
--- a/prograss_of_shachar.docx
+++ b/prograss_of_shachar.docx
@@ -38,13 +38,23 @@
           <w:rtl/>
         </w:rPr>
       </w:pPr>
+      <w:proofErr w:type="spellStart"/>
       <w:r>
         <w:rPr>
           <w:rFonts w:ascii="Calibri" w:hAnsi="Calibri" w:cs="Calibri"/>
           <w:b/>
           <w:bCs/>
         </w:rPr>
-        <w:t>Preproccesing data:</w:t>
+        <w:t>Preproccesing</w:t>
+      </w:r>
+      <w:proofErr w:type="spellEnd"/>
+      <w:r>
+        <w:rPr>
+          <w:rFonts w:ascii="Calibri" w:hAnsi="Calibri" w:cs="Calibri"/>
+          <w:b/>
+          <w:bCs/>
+        </w:rPr>
+        <w:t xml:space="preserve"> data:</w:t>
       </w:r>
       <w:r>
         <w:rPr>
@@ -70,6 +80,7 @@
           <w:rtl/>
         </w:rPr>
       </w:pPr>
+      <w:proofErr w:type="spellStart"/>
       <w:r>
         <w:rPr>
           <w:rFonts w:ascii="Calibri" w:hAnsi="Calibri" w:cs="Calibri"/>
@@ -77,23 +88,53 @@
           <w:bCs/>
           <w:rtl/>
         </w:rPr>
-        <w:t>נקיון דטה- שימוש ב</w:t>
-      </w:r>
+        <w:t>נקיון</w:t>
+      </w:r>
+      <w:proofErr w:type="spellEnd"/>
       <w:r>
         <w:rPr>
           <w:rFonts w:ascii="Calibri" w:hAnsi="Calibri" w:cs="Calibri"/>
           <w:b/>
           <w:bCs/>
-        </w:rPr>
-        <w:t>library(mice)</w:t>
-      </w:r>
-      <w:r>
-        <w:rPr>
-          <w:rFonts w:ascii="Calibri" w:hAnsi="Calibri" w:cs="Calibri" w:hint="cs"/>
+          <w:rtl/>
+        </w:rPr>
+        <w:t xml:space="preserve"> </w:t>
+      </w:r>
+      <w:proofErr w:type="spellStart"/>
+      <w:r>
+        <w:rPr>
+          <w:rFonts w:ascii="Calibri" w:hAnsi="Calibri" w:cs="Calibri"/>
           <w:b/>
           <w:bCs/>
           <w:rtl/>
         </w:rPr>
+        <w:t>דטה</w:t>
+      </w:r>
+      <w:proofErr w:type="spellEnd"/>
+      <w:r>
+        <w:rPr>
+          <w:rFonts w:ascii="Calibri" w:hAnsi="Calibri" w:cs="Calibri"/>
+          <w:b/>
+          <w:bCs/>
+          <w:rtl/>
+        </w:rPr>
+        <w:t>- שימוש ב</w:t>
+      </w:r>
+      <w:r>
+        <w:rPr>
+          <w:rFonts w:ascii="Calibri" w:hAnsi="Calibri" w:cs="Calibri"/>
+          <w:b/>
+          <w:bCs/>
+        </w:rPr>
+        <w:t>library(mice)</w:t>
+      </w:r>
+      <w:r>
+        <w:rPr>
+          <w:rFonts w:ascii="Calibri" w:hAnsi="Calibri" w:cs="Calibri" w:hint="cs"/>
+          <w:b/>
+          <w:bCs/>
+          <w:rtl/>
+        </w:rPr>
         <w:t>:</w:t>
       </w:r>
     </w:p>
@@ -113,26 +154,86 @@
           <w:szCs w:val="18"/>
           <w:rtl/>
         </w:rPr>
-        <w:t>בתוך הדטה של הניסוי, מה שמעניין אותי זה הקורדינטות של תנועות העיניים.</w:t>
-      </w:r>
-    </w:p>
-    <w:p>
-      <w:pPr>
-        <w:rPr>
-          <w:rFonts w:ascii="Calibri" w:hAnsi="Calibri" w:cs="Calibri"/>
-          <w:sz w:val="18"/>
-          <w:szCs w:val="18"/>
-          <w:rtl/>
-        </w:rPr>
-      </w:pPr>
-      <w:r>
-        <w:rPr>
-          <w:rFonts w:ascii="Calibri" w:hAnsi="Calibri" w:cs="Calibri" w:hint="cs"/>
-          <w:sz w:val="18"/>
-          <w:szCs w:val="18"/>
-          <w:rtl/>
-        </w:rPr>
-        <w:t xml:space="preserve">אופן לקיחת הקורדינטות נעשה באמצעות משקפי </w:t>
+        <w:t xml:space="preserve">בתוך </w:t>
+      </w:r>
+      <w:proofErr w:type="spellStart"/>
+      <w:r>
+        <w:rPr>
+          <w:rFonts w:ascii="Calibri" w:hAnsi="Calibri" w:cs="Calibri" w:hint="cs"/>
+          <w:sz w:val="18"/>
+          <w:szCs w:val="18"/>
+          <w:rtl/>
+        </w:rPr>
+        <w:t>הדטה</w:t>
+      </w:r>
+      <w:proofErr w:type="spellEnd"/>
+      <w:r>
+        <w:rPr>
+          <w:rFonts w:ascii="Calibri" w:hAnsi="Calibri" w:cs="Calibri" w:hint="cs"/>
+          <w:sz w:val="18"/>
+          <w:szCs w:val="18"/>
+          <w:rtl/>
+        </w:rPr>
+        <w:t xml:space="preserve"> של הניסוי, מה שמעניין אותי זה </w:t>
+      </w:r>
+      <w:proofErr w:type="spellStart"/>
+      <w:r>
+        <w:rPr>
+          <w:rFonts w:ascii="Calibri" w:hAnsi="Calibri" w:cs="Calibri" w:hint="cs"/>
+          <w:sz w:val="18"/>
+          <w:szCs w:val="18"/>
+          <w:rtl/>
+        </w:rPr>
+        <w:t>הקורדינטות</w:t>
+      </w:r>
+      <w:proofErr w:type="spellEnd"/>
+      <w:r>
+        <w:rPr>
+          <w:rFonts w:ascii="Calibri" w:hAnsi="Calibri" w:cs="Calibri" w:hint="cs"/>
+          <w:sz w:val="18"/>
+          <w:szCs w:val="18"/>
+          <w:rtl/>
+        </w:rPr>
+        <w:t xml:space="preserve"> של תנועות העיניים.</w:t>
+      </w:r>
+    </w:p>
+    <w:p>
+      <w:pPr>
+        <w:rPr>
+          <w:rFonts w:ascii="Calibri" w:hAnsi="Calibri" w:cs="Calibri"/>
+          <w:sz w:val="18"/>
+          <w:szCs w:val="18"/>
+          <w:rtl/>
+        </w:rPr>
+      </w:pPr>
+      <w:r>
+        <w:rPr>
+          <w:rFonts w:ascii="Calibri" w:hAnsi="Calibri" w:cs="Calibri" w:hint="cs"/>
+          <w:sz w:val="18"/>
+          <w:szCs w:val="18"/>
+          <w:rtl/>
+        </w:rPr>
+        <w:t xml:space="preserve">אופן לקיחת </w:t>
+      </w:r>
+      <w:proofErr w:type="spellStart"/>
+      <w:r>
+        <w:rPr>
+          <w:rFonts w:ascii="Calibri" w:hAnsi="Calibri" w:cs="Calibri" w:hint="cs"/>
+          <w:sz w:val="18"/>
+          <w:szCs w:val="18"/>
+          <w:rtl/>
+        </w:rPr>
+        <w:t>הקורדינטות</w:t>
+      </w:r>
+      <w:proofErr w:type="spellEnd"/>
+      <w:r>
+        <w:rPr>
+          <w:rFonts w:ascii="Calibri" w:hAnsi="Calibri" w:cs="Calibri" w:hint="cs"/>
+          <w:sz w:val="18"/>
+          <w:szCs w:val="18"/>
+          <w:rtl/>
+        </w:rPr>
+        <w:t xml:space="preserve"> נעשה באמצעות משקפי </w:t>
       </w:r>
       <w:r>
         <w:rPr>
@@ -418,7 +519,27 @@
           <w:szCs w:val="18"/>
           <w:rtl/>
         </w:rPr>
-        <w:t xml:space="preserve"> ניקיון על הדטה:</w:t>
+        <w:t xml:space="preserve"> ניקיון על </w:t>
+      </w:r>
+      <w:proofErr w:type="spellStart"/>
+      <w:r>
+        <w:rPr>
+          <w:rFonts w:ascii="Calibri" w:hAnsi="Calibri" w:cs="Calibri" w:hint="cs"/>
+          <w:sz w:val="18"/>
+          <w:szCs w:val="18"/>
+          <w:rtl/>
+        </w:rPr>
+        <w:t>הדטה</w:t>
+      </w:r>
+      <w:proofErr w:type="spellEnd"/>
+      <w:r>
+        <w:rPr>
+          <w:rFonts w:ascii="Calibri" w:hAnsi="Calibri" w:cs="Calibri" w:hint="cs"/>
+          <w:sz w:val="18"/>
+          <w:szCs w:val="18"/>
+          <w:rtl/>
+        </w:rPr>
+        <w:t>:</w:t>
       </w:r>
       <w:r>
         <w:rPr>
@@ -553,8 +674,17 @@
           <w:rFonts w:hint="cs"/>
           <w:rtl/>
         </w:rPr>
-        <w:t xml:space="preserve"> לאחר ניקוי הדטה</w:t>
-      </w:r>
+        <w:t xml:space="preserve"> לאחר ניקוי </w:t>
+      </w:r>
+      <w:proofErr w:type="spellStart"/>
+      <w:r>
+        <w:rPr>
+          <w:rFonts w:hint="cs"/>
+          <w:rtl/>
+        </w:rPr>
+        <w:t>הדטה</w:t>
+      </w:r>
+      <w:proofErr w:type="spellEnd"/>
     </w:p>
     <w:p>
       <w:pPr>
@@ -810,7 +940,67 @@
           <w:rtl/>
         </w:rPr>
         <w:lastRenderedPageBreak/>
-        <w:t xml:space="preserve">המחשתי את נקיון הדטה גם באמצעות גרפים, ניתן לראות את הדטה של עמודה </w:t>
+        <w:t xml:space="preserve">המחשתי את </w:t>
+      </w:r>
+      <w:proofErr w:type="spellStart"/>
+      <w:r>
+        <w:rPr>
+          <w:rFonts w:ascii="Calibri" w:hAnsi="Calibri" w:cs="Calibri" w:hint="cs"/>
+          <w:sz w:val="18"/>
+          <w:szCs w:val="18"/>
+          <w:rtl/>
+        </w:rPr>
+        <w:t>נקיון</w:t>
+      </w:r>
+      <w:proofErr w:type="spellEnd"/>
+      <w:r>
+        <w:rPr>
+          <w:rFonts w:ascii="Calibri" w:hAnsi="Calibri" w:cs="Calibri" w:hint="cs"/>
+          <w:sz w:val="18"/>
+          <w:szCs w:val="18"/>
+          <w:rtl/>
+        </w:rPr>
+        <w:t xml:space="preserve"> </w:t>
+      </w:r>
+      <w:proofErr w:type="spellStart"/>
+      <w:r>
+        <w:rPr>
+          <w:rFonts w:ascii="Calibri" w:hAnsi="Calibri" w:cs="Calibri" w:hint="cs"/>
+          <w:sz w:val="18"/>
+          <w:szCs w:val="18"/>
+          <w:rtl/>
+        </w:rPr>
+        <w:t>הדטה</w:t>
+      </w:r>
+      <w:proofErr w:type="spellEnd"/>
+      <w:r>
+        <w:rPr>
+          <w:rFonts w:ascii="Calibri" w:hAnsi="Calibri" w:cs="Calibri" w:hint="cs"/>
+          <w:sz w:val="18"/>
+          <w:szCs w:val="18"/>
+          <w:rtl/>
+        </w:rPr>
+        <w:t xml:space="preserve"> גם באמצעות גרפים, ניתן לראות את </w:t>
+      </w:r>
+      <w:proofErr w:type="spellStart"/>
+      <w:r>
+        <w:rPr>
+          <w:rFonts w:ascii="Calibri" w:hAnsi="Calibri" w:cs="Calibri" w:hint="cs"/>
+          <w:sz w:val="18"/>
+          <w:szCs w:val="18"/>
+          <w:rtl/>
+        </w:rPr>
+        <w:t>הדטה</w:t>
+      </w:r>
+      <w:proofErr w:type="spellEnd"/>
+      <w:r>
+        <w:rPr>
+          <w:rFonts w:ascii="Calibri" w:hAnsi="Calibri" w:cs="Calibri" w:hint="cs"/>
+          <w:sz w:val="18"/>
+          <w:szCs w:val="18"/>
+          <w:rtl/>
+        </w:rPr>
+        <w:t xml:space="preserve"> של עמודה </w:t>
       </w:r>
       <w:r>
         <w:rPr>
@@ -982,7 +1172,47 @@
           <w:szCs w:val="18"/>
           <w:rtl/>
         </w:rPr>
-        <w:t>וכך נראה הגרף לאחר נקיון הדטה:</w:t>
+        <w:t xml:space="preserve">וכך נראה הגרף לאחר </w:t>
+      </w:r>
+      <w:proofErr w:type="spellStart"/>
+      <w:r>
+        <w:rPr>
+          <w:rFonts w:ascii="Calibri" w:hAnsi="Calibri" w:cs="Calibri" w:hint="cs"/>
+          <w:sz w:val="18"/>
+          <w:szCs w:val="18"/>
+          <w:rtl/>
+        </w:rPr>
+        <w:t>נקיון</w:t>
+      </w:r>
+      <w:proofErr w:type="spellEnd"/>
+      <w:r>
+        <w:rPr>
+          <w:rFonts w:ascii="Calibri" w:hAnsi="Calibri" w:cs="Calibri" w:hint="cs"/>
+          <w:sz w:val="18"/>
+          <w:szCs w:val="18"/>
+          <w:rtl/>
+        </w:rPr>
+        <w:t xml:space="preserve"> </w:t>
+      </w:r>
+      <w:proofErr w:type="spellStart"/>
+      <w:r>
+        <w:rPr>
+          <w:rFonts w:ascii="Calibri" w:hAnsi="Calibri" w:cs="Calibri" w:hint="cs"/>
+          <w:sz w:val="18"/>
+          <w:szCs w:val="18"/>
+          <w:rtl/>
+        </w:rPr>
+        <w:t>הדטה</w:t>
+      </w:r>
+      <w:proofErr w:type="spellEnd"/>
+      <w:r>
+        <w:rPr>
+          <w:rFonts w:ascii="Calibri" w:hAnsi="Calibri" w:cs="Calibri" w:hint="cs"/>
+          <w:sz w:val="18"/>
+          <w:szCs w:val="18"/>
+          <w:rtl/>
+        </w:rPr>
+        <w:t>:</w:t>
       </w:r>
     </w:p>
     <w:p>
@@ -1063,6 +1293,7 @@
           <w:bCs/>
         </w:rPr>
       </w:pPr>
+      <w:proofErr w:type="spellStart"/>
       <w:r>
         <w:rPr>
           <w:rFonts w:ascii="Calibri" w:hAnsi="Calibri" w:cs="Calibri"/>
@@ -1071,6 +1302,7 @@
         </w:rPr>
         <w:t>Change_timing</w:t>
       </w:r>
+      <w:proofErr w:type="spellEnd"/>
       <w:r>
         <w:rPr>
           <w:rFonts w:ascii="Calibri" w:hAnsi="Calibri" w:cs="Calibri" w:hint="cs"/>
@@ -1125,6 +1357,7 @@
         </w:rPr>
         <w:t xml:space="preserve"> </w:t>
       </w:r>
+      <w:proofErr w:type="spellStart"/>
       <w:r>
         <w:rPr>
           <w:rFonts w:ascii="Calibri" w:hAnsi="Calibri" w:cs="Calibri"/>
@@ -1133,6 +1366,7 @@
         </w:rPr>
         <w:t>gaze_timestamp</w:t>
       </w:r>
+      <w:proofErr w:type="spellEnd"/>
       <w:r>
         <w:rPr>
           <w:rFonts w:ascii="Calibri" w:hAnsi="Calibri" w:cs="Calibri" w:hint="cs"/>
@@ -1157,7 +1391,47 @@
           <w:szCs w:val="18"/>
           <w:rtl/>
         </w:rPr>
-        <w:t xml:space="preserve"> בפייתון שעובר על כל קבצי הדטה ומוסיף להם עמודה המשנה את הזמן לערכים של שניות.</w:t>
+        <w:t xml:space="preserve"> </w:t>
+      </w:r>
+      <w:proofErr w:type="spellStart"/>
+      <w:r>
+        <w:rPr>
+          <w:rFonts w:ascii="Calibri" w:hAnsi="Calibri" w:cs="Calibri" w:hint="cs"/>
+          <w:sz w:val="18"/>
+          <w:szCs w:val="18"/>
+          <w:rtl/>
+        </w:rPr>
+        <w:t>בפייתון</w:t>
+      </w:r>
+      <w:proofErr w:type="spellEnd"/>
+      <w:r>
+        <w:rPr>
+          <w:rFonts w:ascii="Calibri" w:hAnsi="Calibri" w:cs="Calibri" w:hint="cs"/>
+          <w:sz w:val="18"/>
+          <w:szCs w:val="18"/>
+          <w:rtl/>
+        </w:rPr>
+        <w:t xml:space="preserve"> שעובר על כל קבצי </w:t>
+      </w:r>
+      <w:proofErr w:type="spellStart"/>
+      <w:r>
+        <w:rPr>
+          <w:rFonts w:ascii="Calibri" w:hAnsi="Calibri" w:cs="Calibri" w:hint="cs"/>
+          <w:sz w:val="18"/>
+          <w:szCs w:val="18"/>
+          <w:rtl/>
+        </w:rPr>
+        <w:t>הדטה</w:t>
+      </w:r>
+      <w:proofErr w:type="spellEnd"/>
+      <w:r>
+        <w:rPr>
+          <w:rFonts w:ascii="Calibri" w:hAnsi="Calibri" w:cs="Calibri" w:hint="cs"/>
+          <w:sz w:val="18"/>
+          <w:szCs w:val="18"/>
+          <w:rtl/>
+        </w:rPr>
+        <w:t xml:space="preserve"> ומוסיף להם עמודה המשנה את הזמן לערכים של שניות.</w:t>
       </w:r>
       <w:r>
         <w:rPr>
@@ -1180,6 +1454,7 @@
           <w:rtl/>
         </w:rPr>
       </w:pPr>
+      <w:proofErr w:type="spellStart"/>
       <w:r>
         <w:rPr>
           <w:rFonts w:ascii="Calibri" w:hAnsi="Calibri" w:cs="Calibri"/>
@@ -1188,6 +1463,7 @@
         </w:rPr>
         <w:t>i</w:t>
       </w:r>
+      <w:proofErr w:type="spellEnd"/>
       <w:r>
         <w:rPr>
           <w:rFonts w:ascii="Calibri" w:hAnsi="Calibri" w:cs="Calibri"/>
@@ -1389,8 +1665,29 @@
           <w:szCs w:val="18"/>
           <w:rtl/>
         </w:rPr>
-        <w:t>כלי הנועד לויזואליזציה של הסרטונים. על הכלי להראות 2 סרטונים בו זמנית יחד עם גרף תנועות העיניים וגרף ה</w:t>
-      </w:r>
+        <w:t xml:space="preserve">כלי הנועד </w:t>
+      </w:r>
+      <w:proofErr w:type="spellStart"/>
+      <w:r>
+        <w:rPr>
+          <w:rFonts w:ascii="Calibri" w:hAnsi="Calibri" w:cs="Calibri" w:hint="cs"/>
+          <w:sz w:val="18"/>
+          <w:szCs w:val="18"/>
+          <w:rtl/>
+        </w:rPr>
+        <w:t>לויזואליזציה</w:t>
+      </w:r>
+      <w:proofErr w:type="spellEnd"/>
+      <w:r>
+        <w:rPr>
+          <w:rFonts w:ascii="Calibri" w:hAnsi="Calibri" w:cs="Calibri" w:hint="cs"/>
+          <w:sz w:val="18"/>
+          <w:szCs w:val="18"/>
+          <w:rtl/>
+        </w:rPr>
+        <w:t xml:space="preserve"> של הסרטונים. על הכלי להראות 2 סרטונים בו זמנית יחד עם גרף תנועות העיניים וגרף ה</w:t>
+      </w:r>
+      <w:proofErr w:type="spellStart"/>
       <w:r>
         <w:rPr>
           <w:rFonts w:ascii="Calibri" w:hAnsi="Calibri" w:cs="Calibri"/>
@@ -1399,6 +1696,7 @@
         </w:rPr>
         <w:t>displacments</w:t>
       </w:r>
+      <w:proofErr w:type="spellEnd"/>
       <w:r>
         <w:rPr>
           <w:rFonts w:ascii="Calibri" w:hAnsi="Calibri" w:cs="Calibri" w:hint="cs"/>
@@ -1425,7 +1723,27 @@
           <w:szCs w:val="18"/>
           <w:rtl/>
         </w:rPr>
-        <w:t>לכלי הזה נעשו מספר נסיונות:</w:t>
+        <w:t xml:space="preserve">לכלי הזה נעשו מספר </w:t>
+      </w:r>
+      <w:proofErr w:type="spellStart"/>
+      <w:r>
+        <w:rPr>
+          <w:rFonts w:ascii="Calibri" w:hAnsi="Calibri" w:cs="Calibri" w:hint="cs"/>
+          <w:sz w:val="18"/>
+          <w:szCs w:val="18"/>
+          <w:rtl/>
+        </w:rPr>
+        <w:t>נסיונות</w:t>
+      </w:r>
+      <w:proofErr w:type="spellEnd"/>
+      <w:r>
+        <w:rPr>
+          <w:rFonts w:ascii="Calibri" w:hAnsi="Calibri" w:cs="Calibri" w:hint="cs"/>
+          <w:sz w:val="18"/>
+          <w:szCs w:val="18"/>
+          <w:rtl/>
+        </w:rPr>
+        <w:t>:</w:t>
       </w:r>
     </w:p>
     <w:p>
@@ -1441,14 +1759,65 @@
           <w:szCs w:val="18"/>
         </w:rPr>
       </w:pPr>
-      <w:r>
-        <w:rPr>
-          <w:rFonts w:ascii="Calibri" w:hAnsi="Calibri" w:cs="Calibri" w:hint="cs"/>
-          <w:sz w:val="18"/>
-          <w:szCs w:val="18"/>
-          <w:rtl/>
-        </w:rPr>
-        <w:t xml:space="preserve">נסיון לכתוב אותו בפייתון, השפה החזקה שלי, אך הבנתי שאין תכנות מקבילי בפייתון ובשביל להריץ שני סרטונים צריך 2 </w:t>
+      <w:proofErr w:type="spellStart"/>
+      <w:r>
+        <w:rPr>
+          <w:rFonts w:ascii="Calibri" w:hAnsi="Calibri" w:cs="Calibri" w:hint="cs"/>
+          <w:sz w:val="18"/>
+          <w:szCs w:val="18"/>
+          <w:rtl/>
+        </w:rPr>
+        <w:t>נסיון</w:t>
+      </w:r>
+      <w:proofErr w:type="spellEnd"/>
+      <w:r>
+        <w:rPr>
+          <w:rFonts w:ascii="Calibri" w:hAnsi="Calibri" w:cs="Calibri" w:hint="cs"/>
+          <w:sz w:val="18"/>
+          <w:szCs w:val="18"/>
+          <w:rtl/>
+        </w:rPr>
+        <w:t xml:space="preserve"> לכתוב אותו </w:t>
+      </w:r>
+      <w:proofErr w:type="spellStart"/>
+      <w:r>
+        <w:rPr>
+          <w:rFonts w:ascii="Calibri" w:hAnsi="Calibri" w:cs="Calibri" w:hint="cs"/>
+          <w:sz w:val="18"/>
+          <w:szCs w:val="18"/>
+          <w:rtl/>
+        </w:rPr>
+        <w:t>בפייתון</w:t>
+      </w:r>
+      <w:proofErr w:type="spellEnd"/>
+      <w:r>
+        <w:rPr>
+          <w:rFonts w:ascii="Calibri" w:hAnsi="Calibri" w:cs="Calibri" w:hint="cs"/>
+          <w:sz w:val="18"/>
+          <w:szCs w:val="18"/>
+          <w:rtl/>
+        </w:rPr>
+        <w:t xml:space="preserve">, השפה החזקה שלי, אך הבנתי שאין תכנות מקבילי </w:t>
+      </w:r>
+      <w:proofErr w:type="spellStart"/>
+      <w:r>
+        <w:rPr>
+          <w:rFonts w:ascii="Calibri" w:hAnsi="Calibri" w:cs="Calibri" w:hint="cs"/>
+          <w:sz w:val="18"/>
+          <w:szCs w:val="18"/>
+          <w:rtl/>
+        </w:rPr>
+        <w:t>בפייתון</w:t>
+      </w:r>
+      <w:proofErr w:type="spellEnd"/>
+      <w:r>
+        <w:rPr>
+          <w:rFonts w:ascii="Calibri" w:hAnsi="Calibri" w:cs="Calibri" w:hint="cs"/>
+          <w:sz w:val="18"/>
+          <w:szCs w:val="18"/>
+          <w:rtl/>
+        </w:rPr>
+        <w:t xml:space="preserve"> ובשביל להריץ שני סרטונים צריך 2 </w:t>
       </w:r>
       <w:r>
         <w:rPr>
@@ -1507,6 +1876,7 @@
         </w:rPr>
         <w:t xml:space="preserve"> להוריד </w:t>
       </w:r>
+      <w:proofErr w:type="spellStart"/>
       <w:r>
         <w:rPr>
           <w:rFonts w:ascii="Calibri" w:hAnsi="Calibri" w:cs="Calibri"/>
@@ -1515,14 +1885,35 @@
         </w:rPr>
         <w:t>jdk</w:t>
       </w:r>
-      <w:r>
-        <w:rPr>
-          <w:rFonts w:ascii="Calibri" w:hAnsi="Calibri" w:cs="Calibri" w:hint="cs"/>
-          <w:sz w:val="18"/>
-          <w:szCs w:val="18"/>
-          <w:rtl/>
-        </w:rPr>
-        <w:t xml:space="preserve"> מתאים למולטית'רדינג והצגת סרטונים אך נתקלתי בהמון בעיות טכניות בהורדת הקבצים וההתקנות וזה לקח לי יותר מידי זמן והחלטתי לוותר.</w:t>
+      <w:proofErr w:type="spellEnd"/>
+      <w:r>
+        <w:rPr>
+          <w:rFonts w:ascii="Calibri" w:hAnsi="Calibri" w:cs="Calibri" w:hint="cs"/>
+          <w:sz w:val="18"/>
+          <w:szCs w:val="18"/>
+          <w:rtl/>
+        </w:rPr>
+        <w:t xml:space="preserve"> מתאים </w:t>
+      </w:r>
+      <w:proofErr w:type="spellStart"/>
+      <w:r>
+        <w:rPr>
+          <w:rFonts w:ascii="Calibri" w:hAnsi="Calibri" w:cs="Calibri" w:hint="cs"/>
+          <w:sz w:val="18"/>
+          <w:szCs w:val="18"/>
+          <w:rtl/>
+        </w:rPr>
+        <w:t>למולטית'רדינג</w:t>
+      </w:r>
+      <w:proofErr w:type="spellEnd"/>
+      <w:r>
+        <w:rPr>
+          <w:rFonts w:ascii="Calibri" w:hAnsi="Calibri" w:cs="Calibri" w:hint="cs"/>
+          <w:sz w:val="18"/>
+          <w:szCs w:val="18"/>
+          <w:rtl/>
+        </w:rPr>
+        <w:t xml:space="preserve"> והצגת סרטונים אך נתקלתי בהמון בעיות טכניות בהורדת הקבצים וההתקנות וזה לקח לי יותר מידי זמן והחלטתי לוותר.</w:t>
       </w:r>
     </w:p>
     <w:p>
@@ -1538,6 +1929,7 @@
           <w:szCs w:val="18"/>
         </w:rPr>
       </w:pPr>
+      <w:proofErr w:type="spellStart"/>
       <w:r>
         <w:rPr>
           <w:rFonts w:ascii="Calibri" w:hAnsi="Calibri" w:cs="Calibri"/>
@@ -1546,6 +1938,7 @@
         </w:rPr>
         <w:t>Matlab</w:t>
       </w:r>
+      <w:proofErr w:type="spellEnd"/>
       <w:r>
         <w:rPr>
           <w:rFonts w:ascii="Calibri" w:hAnsi="Calibri" w:cs="Calibri" w:hint="cs"/>
@@ -1596,7 +1989,27 @@
           <w:szCs w:val="18"/>
           <w:rtl/>
         </w:rPr>
-        <w:t xml:space="preserve">הסרטונים נורא כבדים והכרטיס גרפי על המחשב שלי לא מספיק חזק אז ההצגה של הסרטונים היא מאוד איטית. ניסיתי להריץ את הקוד על מחשב מאק עם כרטיס גרפי חזק, לאחר אדפטציות שיתאימו למערכת ההפעלה </w:t>
+        <w:t xml:space="preserve">הסרטונים נורא כבדים והכרטיס גרפי על המחשב שלי לא מספיק חזק אז ההצגה של הסרטונים היא מאוד איטית. ניסיתי להריץ את הקוד על מחשב </w:t>
+      </w:r>
+      <w:proofErr w:type="spellStart"/>
+      <w:r>
+        <w:rPr>
+          <w:rFonts w:ascii="Calibri" w:hAnsi="Calibri" w:cs="Calibri" w:hint="cs"/>
+          <w:sz w:val="18"/>
+          <w:szCs w:val="18"/>
+          <w:rtl/>
+        </w:rPr>
+        <w:t>מאק</w:t>
+      </w:r>
+      <w:proofErr w:type="spellEnd"/>
+      <w:r>
+        <w:rPr>
+          <w:rFonts w:ascii="Calibri" w:hAnsi="Calibri" w:cs="Calibri" w:hint="cs"/>
+          <w:sz w:val="18"/>
+          <w:szCs w:val="18"/>
+          <w:rtl/>
+        </w:rPr>
+        <w:t xml:space="preserve"> עם כרטיס גרפי חזק, לאחר אדפטציות שיתאימו למערכת ההפעלה </w:t>
       </w:r>
       <w:r>
         <w:rPr>
@@ -1700,7 +2113,27 @@
           <w:szCs w:val="18"/>
           <w:rtl/>
         </w:rPr>
-        <w:t>סנכרון זמן: הגופרו התחיל לצלם לפני ה</w:t>
+        <w:t xml:space="preserve">סנכרון זמן: </w:t>
+      </w:r>
+      <w:proofErr w:type="spellStart"/>
+      <w:r>
+        <w:rPr>
+          <w:rFonts w:ascii="Calibri" w:hAnsi="Calibri" w:cs="Calibri" w:hint="cs"/>
+          <w:sz w:val="18"/>
+          <w:szCs w:val="18"/>
+          <w:rtl/>
+        </w:rPr>
+        <w:t>הגופרו</w:t>
+      </w:r>
+      <w:proofErr w:type="spellEnd"/>
+      <w:r>
+        <w:rPr>
+          <w:rFonts w:ascii="Calibri" w:hAnsi="Calibri" w:cs="Calibri" w:hint="cs"/>
+          <w:sz w:val="18"/>
+          <w:szCs w:val="18"/>
+          <w:rtl/>
+        </w:rPr>
+        <w:t xml:space="preserve"> התחיל לצלם לפני ה</w:t>
       </w:r>
       <w:r>
         <w:rPr>
@@ -1734,7 +2167,27 @@
           <w:szCs w:val="18"/>
           <w:rtl/>
         </w:rPr>
-        <w:t xml:space="preserve"> עם כל הפרשי הזמנים של הסרטונים פר נבדק (און ואוף וגם קבוצת ביקורת) וכך יכולתי להתחיל את הסרטונים מאותה נק' זמן כך שהם מראים 2 זוויות שונות של אותו האירוע. </w:t>
+        <w:t xml:space="preserve"> עם כל הפרשי הזמנים של הסרטונים פר נבדק (און </w:t>
+      </w:r>
+      <w:proofErr w:type="spellStart"/>
+      <w:r>
+        <w:rPr>
+          <w:rFonts w:ascii="Calibri" w:hAnsi="Calibri" w:cs="Calibri" w:hint="cs"/>
+          <w:sz w:val="18"/>
+          <w:szCs w:val="18"/>
+          <w:rtl/>
+        </w:rPr>
+        <w:t>ואוף</w:t>
+      </w:r>
+      <w:proofErr w:type="spellEnd"/>
+      <w:r>
+        <w:rPr>
+          <w:rFonts w:ascii="Calibri" w:hAnsi="Calibri" w:cs="Calibri" w:hint="cs"/>
+          <w:sz w:val="18"/>
+          <w:szCs w:val="18"/>
+          <w:rtl/>
+        </w:rPr>
+        <w:t xml:space="preserve"> וגם קבוצת ביקורת) וכך יכולתי להתחיל את הסרטונים מאותה נק' זמן כך שהם מראים 2 זוויות שונות של אותו האירוע. </w:t>
       </w:r>
     </w:p>
     <w:p>
@@ -1772,6 +2225,7 @@
         </w:rPr>
         <w:t xml:space="preserve"> הנקרא </w:t>
       </w:r>
+      <w:proofErr w:type="spellStart"/>
       <w:r>
         <w:rPr>
           <w:rFonts w:ascii="Calibri" w:hAnsi="Calibri" w:cs="Calibri"/>
@@ -1780,6 +2234,7 @@
         </w:rPr>
         <w:t>Psychtoolbox</w:t>
       </w:r>
+      <w:proofErr w:type="spellEnd"/>
       <w:r>
         <w:rPr>
           <w:rFonts w:ascii="Calibri" w:hAnsi="Calibri" w:cs="Calibri" w:hint="cs"/>
@@ -1985,6 +2440,7 @@
         </w:rPr>
         <w:t xml:space="preserve"> הוא </w:t>
       </w:r>
+      <w:proofErr w:type="spellStart"/>
       <w:r>
         <w:rPr>
           <w:rFonts w:ascii="Calibri" w:hAnsi="Calibri" w:cs="Calibri"/>
@@ -1993,6 +2449,7 @@
         </w:rPr>
         <w:t>outpoot</w:t>
       </w:r>
+      <w:proofErr w:type="spellEnd"/>
       <w:r>
         <w:rPr>
           <w:rFonts w:ascii="Calibri" w:hAnsi="Calibri" w:cs="Calibri" w:hint="cs"/>
@@ -2002,6 +2459,7 @@
         </w:rPr>
         <w:t xml:space="preserve"> של תוכנת </w:t>
       </w:r>
+      <w:proofErr w:type="spellStart"/>
       <w:r>
         <w:rPr>
           <w:rFonts w:ascii="Calibri" w:hAnsi="Calibri" w:cs="Calibri"/>
@@ -2010,6 +2468,7 @@
         </w:rPr>
         <w:t>Kinovea</w:t>
       </w:r>
+      <w:proofErr w:type="spellEnd"/>
       <w:r>
         <w:rPr>
           <w:rFonts w:ascii="Calibri" w:hAnsi="Calibri" w:cs="Calibri" w:hint="cs"/>
@@ -2087,26 +2546,86 @@
           <w:szCs w:val="18"/>
           <w:rtl/>
         </w:rPr>
-        <w:t>הקבצים הללו מכילים עמודת זמן ועוד 3 עמודות כנגד 3 אובייקטים שנראו בסרטונים. אני בתור התחלה אתמקד רק בקונוס, כלומר, רק בעמודה השניה.</w:t>
-      </w:r>
-    </w:p>
-    <w:p>
-      <w:pPr>
-        <w:rPr>
-          <w:rFonts w:ascii="Calibri" w:hAnsi="Calibri" w:cs="Calibri"/>
-          <w:sz w:val="18"/>
-          <w:szCs w:val="18"/>
-          <w:rtl/>
-        </w:rPr>
-      </w:pPr>
-      <w:r>
-        <w:rPr>
-          <w:rFonts w:ascii="Calibri" w:hAnsi="Calibri" w:cs="Calibri" w:hint="cs"/>
-          <w:sz w:val="18"/>
-          <w:szCs w:val="18"/>
-          <w:rtl/>
-        </w:rPr>
-        <w:t xml:space="preserve">התמונה הבאה מציגה גרף (צריך לגרום לו להיות יותר יפה!) המראה את הדיספלייסמנט של הקונוס בציר הורטיקלי, ניתן להסיק שכיוון שהנבדק הולך ומתקרב אל הקונוס כך הערכים הולכים ונעשים שליליים יותר ויותר (מרחוק הקונוס נראה במעלה תמונת העולם ולאט לאט כשמתקרבים אליו הקונוס הולך ומתכנס כלפי מטה). </w:t>
+        <w:t xml:space="preserve">הקבצים הללו מכילים עמודת זמן ועוד 3 עמודות כנגד 3 אובייקטים שנראו בסרטונים. אני בתור התחלה אתמקד רק בקונוס, כלומר, רק בעמודה </w:t>
+      </w:r>
+      <w:proofErr w:type="spellStart"/>
+      <w:r>
+        <w:rPr>
+          <w:rFonts w:ascii="Calibri" w:hAnsi="Calibri" w:cs="Calibri" w:hint="cs"/>
+          <w:sz w:val="18"/>
+          <w:szCs w:val="18"/>
+          <w:rtl/>
+        </w:rPr>
+        <w:t>השניה</w:t>
+      </w:r>
+      <w:proofErr w:type="spellEnd"/>
+      <w:r>
+        <w:rPr>
+          <w:rFonts w:ascii="Calibri" w:hAnsi="Calibri" w:cs="Calibri" w:hint="cs"/>
+          <w:sz w:val="18"/>
+          <w:szCs w:val="18"/>
+          <w:rtl/>
+        </w:rPr>
+        <w:t>.</w:t>
+      </w:r>
+    </w:p>
+    <w:p>
+      <w:pPr>
+        <w:rPr>
+          <w:rFonts w:ascii="Calibri" w:hAnsi="Calibri" w:cs="Calibri"/>
+          <w:sz w:val="18"/>
+          <w:szCs w:val="18"/>
+          <w:rtl/>
+        </w:rPr>
+      </w:pPr>
+      <w:r>
+        <w:rPr>
+          <w:rFonts w:ascii="Calibri" w:hAnsi="Calibri" w:cs="Calibri" w:hint="cs"/>
+          <w:sz w:val="18"/>
+          <w:szCs w:val="18"/>
+          <w:rtl/>
+        </w:rPr>
+        <w:t xml:space="preserve">התמונה הבאה מציגה גרף (צריך לגרום לו להיות יותר יפה!) המראה את </w:t>
+      </w:r>
+      <w:proofErr w:type="spellStart"/>
+      <w:r>
+        <w:rPr>
+          <w:rFonts w:ascii="Calibri" w:hAnsi="Calibri" w:cs="Calibri" w:hint="cs"/>
+          <w:sz w:val="18"/>
+          <w:szCs w:val="18"/>
+          <w:rtl/>
+        </w:rPr>
+        <w:t>הדיספלייסמנט</w:t>
+      </w:r>
+      <w:proofErr w:type="spellEnd"/>
+      <w:r>
+        <w:rPr>
+          <w:rFonts w:ascii="Calibri" w:hAnsi="Calibri" w:cs="Calibri" w:hint="cs"/>
+          <w:sz w:val="18"/>
+          <w:szCs w:val="18"/>
+          <w:rtl/>
+        </w:rPr>
+        <w:t xml:space="preserve"> של הקונוס בציר </w:t>
+      </w:r>
+      <w:proofErr w:type="spellStart"/>
+      <w:r>
+        <w:rPr>
+          <w:rFonts w:ascii="Calibri" w:hAnsi="Calibri" w:cs="Calibri" w:hint="cs"/>
+          <w:sz w:val="18"/>
+          <w:szCs w:val="18"/>
+          <w:rtl/>
+        </w:rPr>
+        <w:t>הורטיקלי</w:t>
+      </w:r>
+      <w:proofErr w:type="spellEnd"/>
+      <w:r>
+        <w:rPr>
+          <w:rFonts w:ascii="Calibri" w:hAnsi="Calibri" w:cs="Calibri" w:hint="cs"/>
+          <w:sz w:val="18"/>
+          <w:szCs w:val="18"/>
+          <w:rtl/>
+        </w:rPr>
+        <w:t xml:space="preserve">, ניתן להסיק שכיוון שהנבדק הולך ומתקרב אל הקונוס כך הערכים הולכים ונעשים שליליים יותר ויותר (מרחוק הקונוס נראה במעלה תמונת העולם ולאט לאט כשמתקרבים אליו הקונוס הולך ומתכנס כלפי מטה). </w:t>
       </w:r>
     </w:p>
     <w:p>
@@ -2334,7 +2853,33 @@
           <w:rtl/>
         </w:rPr>
         <w:lastRenderedPageBreak/>
-        <w:t>פגישה תאריך 30.5- הרחבת הדטה:</w:t>
+        <w:t xml:space="preserve">פגישה תאריך 30.5- הרחבת </w:t>
+      </w:r>
+      <w:proofErr w:type="spellStart"/>
+      <w:r>
+        <w:rPr>
+          <w:rFonts w:ascii="Calibri" w:hAnsi="Calibri" w:cs="Calibri" w:hint="cs"/>
+          <w:b/>
+          <w:bCs/>
+          <w:sz w:val="18"/>
+          <w:szCs w:val="18"/>
+          <w:u w:val="single"/>
+          <w:rtl/>
+        </w:rPr>
+        <w:t>הדטה</w:t>
+      </w:r>
+      <w:proofErr w:type="spellEnd"/>
+      <w:r>
+        <w:rPr>
+          <w:rFonts w:ascii="Calibri" w:hAnsi="Calibri" w:cs="Calibri" w:hint="cs"/>
+          <w:b/>
+          <w:bCs/>
+          <w:sz w:val="18"/>
+          <w:szCs w:val="18"/>
+          <w:u w:val="single"/>
+          <w:rtl/>
+        </w:rPr>
+        <w:t>:</w:t>
       </w:r>
     </w:p>
     <w:p>
@@ -2434,7 +2979,27 @@
           <w:szCs w:val="18"/>
           <w:rtl/>
         </w:rPr>
-        <w:t>, האנליזה נעשתה רק עד השלב בו הנבדקים מגיעים לנק' הסיבוב, לא כולל הסיבוב עצמו</w:t>
+        <w:t xml:space="preserve">, האנליזה נעשתה רק עד השלב בו הנבדקים מגיעים </w:t>
+      </w:r>
+      <w:proofErr w:type="spellStart"/>
+      <w:r>
+        <w:rPr>
+          <w:rFonts w:ascii="Calibri" w:hAnsi="Calibri" w:cs="Calibri" w:hint="cs"/>
+          <w:sz w:val="18"/>
+          <w:szCs w:val="18"/>
+          <w:rtl/>
+        </w:rPr>
+        <w:t>לנק</w:t>
+      </w:r>
+      <w:proofErr w:type="spellEnd"/>
+      <w:r>
+        <w:rPr>
+          <w:rFonts w:ascii="Calibri" w:hAnsi="Calibri" w:cs="Calibri" w:hint="cs"/>
+          <w:sz w:val="18"/>
+          <w:szCs w:val="18"/>
+          <w:rtl/>
+        </w:rPr>
+        <w:t>' הסיבוב, לא כולל הסיבוב עצמו</w:t>
       </w:r>
       <w:r>
         <w:rPr>
@@ -2724,64 +3289,288 @@
           <w:szCs w:val="18"/>
           <w:rtl/>
         </w:rPr>
-        <w:t xml:space="preserve"> האופקי, כיוון שהסיבוב שהנבדק עושה הוא מימין לשמאל, הקונוס הופך להיות בשלב מסויים משמאל לנבדק ולכן הגרף יורד כאשר הנבדק מתקרב לנק' הסיבוב. </w:t>
-      </w:r>
-    </w:p>
-    <w:p>
-      <w:pPr>
-        <w:rPr>
-          <w:rFonts w:ascii="Calibri" w:hAnsi="Calibri" w:cs="Calibri"/>
-          <w:sz w:val="18"/>
-          <w:szCs w:val="18"/>
-          <w:rtl/>
-        </w:rPr>
-      </w:pPr>
-      <w:r>
-        <w:rPr>
-          <w:rFonts w:ascii="Calibri" w:hAnsi="Calibri" w:cs="Calibri" w:hint="cs"/>
-          <w:sz w:val="18"/>
-          <w:szCs w:val="18"/>
-          <w:rtl/>
-        </w:rPr>
-        <w:t xml:space="preserve">בציר האנכי, הנבדק מתקרב אל הקונוס ולכן בשדה הראיה שלו הקונוס הופך להיות מתחתיו ולכן גם כאן הגרף יורד מאוד למטה כאשר הנבדק מגיע לנק' הסיבוב. </w:t>
-      </w:r>
-    </w:p>
-    <w:p>
-      <w:pPr>
-        <w:rPr>
-          <w:rFonts w:ascii="Calibri" w:hAnsi="Calibri" w:cs="Calibri"/>
-          <w:sz w:val="18"/>
-          <w:szCs w:val="18"/>
-          <w:rtl/>
-        </w:rPr>
-      </w:pPr>
-    </w:p>
-    <w:p>
-      <w:pPr>
-        <w:rPr>
-          <w:rFonts w:ascii="Calibri" w:hAnsi="Calibri" w:cs="Calibri"/>
-          <w:sz w:val="18"/>
-          <w:szCs w:val="18"/>
-          <w:rtl/>
-        </w:rPr>
-      </w:pPr>
-      <w:r>
-        <w:rPr>
-          <w:rFonts w:ascii="Calibri" w:hAnsi="Calibri" w:cs="Calibri" w:hint="cs"/>
-          <w:sz w:val="18"/>
-          <w:szCs w:val="18"/>
-          <w:rtl/>
-        </w:rPr>
-        <w:t>לשם הבדיקה נקח 4 נבדקים: 2 בריאים ו2 חולים. נבדוק את תנועות העיניים שלהם בציר ההוריזנטלי ובציר הוורטיקלי ונראה האם הם מסתכלים למעלה ואז למעלה בסיבובים.</w:t>
-      </w:r>
-      <w:r>
-        <w:rPr>
-          <w:rFonts w:ascii="Calibri" w:hAnsi="Calibri" w:cs="Calibri" w:hint="cs"/>
-          <w:sz w:val="18"/>
-          <w:szCs w:val="18"/>
-          <w:rtl/>
-        </w:rPr>
-        <w:t xml:space="preserve"> הדטה של תנועות העיניים עבר סינון והוצאו ערכים קיצוניים.</w:t>
+        <w:t xml:space="preserve"> האופקי, כיוון שהסיבוב שהנבדק עושה הוא מימין לשמאל, הקונוס הופך להיות בשלב </w:t>
+      </w:r>
+      <w:proofErr w:type="spellStart"/>
+      <w:r>
+        <w:rPr>
+          <w:rFonts w:ascii="Calibri" w:hAnsi="Calibri" w:cs="Calibri" w:hint="cs"/>
+          <w:sz w:val="18"/>
+          <w:szCs w:val="18"/>
+          <w:rtl/>
+        </w:rPr>
+        <w:t>מסויים</w:t>
+      </w:r>
+      <w:proofErr w:type="spellEnd"/>
+      <w:r>
+        <w:rPr>
+          <w:rFonts w:ascii="Calibri" w:hAnsi="Calibri" w:cs="Calibri" w:hint="cs"/>
+          <w:sz w:val="18"/>
+          <w:szCs w:val="18"/>
+          <w:rtl/>
+        </w:rPr>
+        <w:t xml:space="preserve"> משמאל לנבדק ולכן הגרף יורד כאשר הנבדק מתקרב </w:t>
+      </w:r>
+      <w:proofErr w:type="spellStart"/>
+      <w:r>
+        <w:rPr>
+          <w:rFonts w:ascii="Calibri" w:hAnsi="Calibri" w:cs="Calibri" w:hint="cs"/>
+          <w:sz w:val="18"/>
+          <w:szCs w:val="18"/>
+          <w:rtl/>
+        </w:rPr>
+        <w:t>לנק</w:t>
+      </w:r>
+      <w:proofErr w:type="spellEnd"/>
+      <w:r>
+        <w:rPr>
+          <w:rFonts w:ascii="Calibri" w:hAnsi="Calibri" w:cs="Calibri" w:hint="cs"/>
+          <w:sz w:val="18"/>
+          <w:szCs w:val="18"/>
+          <w:rtl/>
+        </w:rPr>
+        <w:t xml:space="preserve">' הסיבוב. </w:t>
+      </w:r>
+    </w:p>
+    <w:p>
+      <w:pPr>
+        <w:rPr>
+          <w:rFonts w:ascii="Calibri" w:hAnsi="Calibri" w:cs="Calibri"/>
+          <w:sz w:val="18"/>
+          <w:szCs w:val="18"/>
+          <w:rtl/>
+        </w:rPr>
+      </w:pPr>
+      <w:r>
+        <w:rPr>
+          <w:rFonts w:ascii="Calibri" w:hAnsi="Calibri" w:cs="Calibri" w:hint="cs"/>
+          <w:sz w:val="18"/>
+          <w:szCs w:val="18"/>
+          <w:rtl/>
+        </w:rPr>
+        <w:t xml:space="preserve">בציר האנכי, הנבדק מתקרב אל הקונוס ולכן בשדה הראיה שלו הקונוס הופך להיות מתחתיו ולכן גם כאן הגרף יורד מאוד למטה כאשר הנבדק מגיע </w:t>
+      </w:r>
+      <w:proofErr w:type="spellStart"/>
+      <w:r>
+        <w:rPr>
+          <w:rFonts w:ascii="Calibri" w:hAnsi="Calibri" w:cs="Calibri" w:hint="cs"/>
+          <w:sz w:val="18"/>
+          <w:szCs w:val="18"/>
+          <w:rtl/>
+        </w:rPr>
+        <w:t>לנק</w:t>
+      </w:r>
+      <w:proofErr w:type="spellEnd"/>
+      <w:r>
+        <w:rPr>
+          <w:rFonts w:ascii="Calibri" w:hAnsi="Calibri" w:cs="Calibri" w:hint="cs"/>
+          <w:sz w:val="18"/>
+          <w:szCs w:val="18"/>
+          <w:rtl/>
+        </w:rPr>
+        <w:t xml:space="preserve">' הסיבוב. </w:t>
+      </w:r>
+    </w:p>
+    <w:p>
+      <w:pPr>
+        <w:rPr>
+          <w:rFonts w:ascii="Calibri" w:hAnsi="Calibri" w:cs="Calibri"/>
+          <w:sz w:val="18"/>
+          <w:szCs w:val="18"/>
+          <w:rtl/>
+        </w:rPr>
+      </w:pPr>
+    </w:p>
+    <w:p>
+      <w:pPr>
+        <w:rPr>
+          <w:rFonts w:ascii="Calibri" w:hAnsi="Calibri" w:cs="Calibri"/>
+          <w:sz w:val="18"/>
+          <w:szCs w:val="18"/>
+          <w:rtl/>
+        </w:rPr>
+      </w:pPr>
+    </w:p>
+    <w:p>
+      <w:pPr>
+        <w:rPr>
+          <w:rFonts w:ascii="Calibri" w:hAnsi="Calibri" w:cs="Calibri"/>
+          <w:sz w:val="18"/>
+          <w:szCs w:val="18"/>
+          <w:rtl/>
+        </w:rPr>
+      </w:pPr>
+    </w:p>
+    <w:p>
+      <w:pPr>
+        <w:rPr>
+          <w:rFonts w:ascii="Calibri" w:hAnsi="Calibri" w:cs="Calibri"/>
+          <w:sz w:val="18"/>
+          <w:szCs w:val="18"/>
+          <w:rtl/>
+        </w:rPr>
+      </w:pPr>
+    </w:p>
+    <w:p>
+      <w:pPr>
+        <w:rPr>
+          <w:rFonts w:ascii="Calibri" w:hAnsi="Calibri" w:cs="Calibri"/>
+          <w:sz w:val="18"/>
+          <w:szCs w:val="18"/>
+          <w:rtl/>
+        </w:rPr>
+      </w:pPr>
+      <w:r>
+        <w:rPr>
+          <w:rFonts w:ascii="Calibri" w:hAnsi="Calibri" w:cs="Calibri" w:hint="cs"/>
+          <w:sz w:val="18"/>
+          <w:szCs w:val="18"/>
+          <w:rtl/>
+        </w:rPr>
+        <w:lastRenderedPageBreak/>
+        <w:t xml:space="preserve">לשם הבדיקה </w:t>
+      </w:r>
+      <w:proofErr w:type="spellStart"/>
+      <w:r>
+        <w:rPr>
+          <w:rFonts w:ascii="Calibri" w:hAnsi="Calibri" w:cs="Calibri" w:hint="cs"/>
+          <w:sz w:val="18"/>
+          <w:szCs w:val="18"/>
+          <w:rtl/>
+        </w:rPr>
+        <w:t>נקח</w:t>
+      </w:r>
+      <w:proofErr w:type="spellEnd"/>
+      <w:r>
+        <w:rPr>
+          <w:rFonts w:ascii="Calibri" w:hAnsi="Calibri" w:cs="Calibri" w:hint="cs"/>
+          <w:sz w:val="18"/>
+          <w:szCs w:val="18"/>
+          <w:rtl/>
+        </w:rPr>
+        <w:t xml:space="preserve"> 4 נבדקים: 2 בריאים ו2 חולים. נבדוק את תנועות העיניים שלהם בציר </w:t>
+      </w:r>
+      <w:proofErr w:type="spellStart"/>
+      <w:r>
+        <w:rPr>
+          <w:rFonts w:ascii="Calibri" w:hAnsi="Calibri" w:cs="Calibri" w:hint="cs"/>
+          <w:sz w:val="18"/>
+          <w:szCs w:val="18"/>
+          <w:rtl/>
+        </w:rPr>
+        <w:t>ההוריזנטלי</w:t>
+      </w:r>
+      <w:proofErr w:type="spellEnd"/>
+      <w:r>
+        <w:rPr>
+          <w:rFonts w:ascii="Calibri" w:hAnsi="Calibri" w:cs="Calibri" w:hint="cs"/>
+          <w:sz w:val="18"/>
+          <w:szCs w:val="18"/>
+          <w:rtl/>
+        </w:rPr>
+        <w:t xml:space="preserve"> ובציר הוורטיקלי ונראה האם הם מסתכלים למעלה ואז למעלה בסיבובים.</w:t>
+      </w:r>
+      <w:r>
+        <w:rPr>
+          <w:rFonts w:ascii="Calibri" w:hAnsi="Calibri" w:cs="Calibri" w:hint="cs"/>
+          <w:sz w:val="18"/>
+          <w:szCs w:val="18"/>
+          <w:rtl/>
+        </w:rPr>
+        <w:t xml:space="preserve"> </w:t>
+      </w:r>
+      <w:proofErr w:type="spellStart"/>
+      <w:r>
+        <w:rPr>
+          <w:rFonts w:ascii="Calibri" w:hAnsi="Calibri" w:cs="Calibri" w:hint="cs"/>
+          <w:sz w:val="18"/>
+          <w:szCs w:val="18"/>
+          <w:rtl/>
+        </w:rPr>
+        <w:t>הדטה</w:t>
+      </w:r>
+      <w:proofErr w:type="spellEnd"/>
+      <w:r>
+        <w:rPr>
+          <w:rFonts w:ascii="Calibri" w:hAnsi="Calibri" w:cs="Calibri" w:hint="cs"/>
+          <w:sz w:val="18"/>
+          <w:szCs w:val="18"/>
+          <w:rtl/>
+        </w:rPr>
+        <w:t xml:space="preserve"> של תנועות העיניים עבר </w:t>
+      </w:r>
+      <w:proofErr w:type="spellStart"/>
+      <w:r>
+        <w:rPr>
+          <w:rFonts w:ascii="Calibri" w:hAnsi="Calibri" w:cs="Calibri" w:hint="cs"/>
+          <w:sz w:val="18"/>
+          <w:szCs w:val="18"/>
+          <w:rtl/>
+        </w:rPr>
+        <w:t>פילטור</w:t>
+      </w:r>
+      <w:proofErr w:type="spellEnd"/>
+      <w:r>
+        <w:rPr>
+          <w:rFonts w:ascii="Calibri" w:hAnsi="Calibri" w:cs="Calibri" w:hint="cs"/>
+          <w:sz w:val="18"/>
+          <w:szCs w:val="18"/>
+          <w:rtl/>
+        </w:rPr>
+        <w:t xml:space="preserve"> והוצאו ערכים קיצוניים.</w:t>
+      </w:r>
+    </w:p>
+    <w:p>
+      <w:pPr>
+        <w:rPr>
+          <w:rFonts w:ascii="Calibri" w:hAnsi="Calibri" w:cs="Calibri"/>
+          <w:sz w:val="18"/>
+          <w:szCs w:val="18"/>
+          <w:rtl/>
+        </w:rPr>
+      </w:pPr>
+      <w:r>
+        <w:rPr>
+          <w:rFonts w:ascii="Calibri" w:hAnsi="Calibri" w:cs="Calibri"/>
+          <w:sz w:val="18"/>
+          <w:szCs w:val="18"/>
+          <w:rtl/>
+        </w:rPr>
+        <w:drawing>
+          <wp:inline distT="0" distB="0" distL="0" distR="0" wp14:anchorId="3A7F2D8B" wp14:editId="22312BC9">
+            <wp:extent cx="5274310" cy="372745"/>
+            <wp:effectExtent l="0" t="0" r="2540" b="8255"/>
+            <wp:docPr id="1253351699" name="תמונה 1"/>
+            <wp:cNvGraphicFramePr>
+              <a:graphicFrameLocks xmlns:a="http://schemas.openxmlformats.org/drawingml/2006/main" noChangeAspect="1"/>
+            </wp:cNvGraphicFramePr>
+            <a:graphic xmlns:a="http://schemas.openxmlformats.org/drawingml/2006/main">
+              <a:graphicData uri="http://schemas.openxmlformats.org/drawingml/2006/picture">
+                <pic:pic xmlns:pic="http://schemas.openxmlformats.org/drawingml/2006/picture">
+                  <pic:nvPicPr>
+                    <pic:cNvPr id="1253351699" name=""/>
+                    <pic:cNvPicPr/>
+                  </pic:nvPicPr>
+                  <pic:blipFill>
+                    <a:blip r:embed="rId15"/>
+                    <a:stretch>
+                      <a:fillRect/>
+                    </a:stretch>
+                  </pic:blipFill>
+                  <pic:spPr>
+                    <a:xfrm>
+                      <a:off x="0" y="0"/>
+                      <a:ext cx="5274310" cy="372745"/>
+                    </a:xfrm>
+                    <a:prstGeom prst="rect">
+                      <a:avLst/>
+                    </a:prstGeom>
+                  </pic:spPr>
+                </pic:pic>
+              </a:graphicData>
+            </a:graphic>
+          </wp:inline>
+        </w:drawing>
       </w:r>
     </w:p>
     <w:p>
@@ -2800,7 +3589,6 @@
           <w:szCs w:val="18"/>
           <w:rtl/>
         </w:rPr>
-        <w:lastRenderedPageBreak/>
         <w:t>חישוב: אם הזמן בסרטון בו הנבדק מגיע לסיבוב (עובר את הקיר של החדר סמינרים) הוא 2:56 דק', אזי הזמן ב</w:t>
       </w:r>
       <w:r>
@@ -3247,7 +4035,7 @@
                     <pic:cNvPicPr/>
                   </pic:nvPicPr>
                   <pic:blipFill>
-                    <a:blip r:embed="rId15" cstate="print">
+                    <a:blip r:embed="rId16" cstate="print">
                       <a:extLst>
                         <a:ext uri="{28A0092B-C50C-407E-A947-70E740481C1C}">
                           <a14:useLocalDpi xmlns:a14="http://schemas.microsoft.com/office/drawing/2010/main" val="0"/>
@@ -3301,7 +4089,7 @@
                     <pic:cNvPicPr/>
                   </pic:nvPicPr>
                   <pic:blipFill>
-                    <a:blip r:embed="rId16"/>
+                    <a:blip r:embed="rId17"/>
                     <a:stretch>
                       <a:fillRect/>
                     </a:stretch>
@@ -3368,7 +4156,7 @@
                     <pic:cNvPicPr/>
                   </pic:nvPicPr>
                   <pic:blipFill>
-                    <a:blip r:embed="rId17" cstate="print">
+                    <a:blip r:embed="rId18" cstate="print">
                       <a:extLst>
                         <a:ext uri="{28A0092B-C50C-407E-A947-70E740481C1C}">
                           <a14:useLocalDpi xmlns:a14="http://schemas.microsoft.com/office/drawing/2010/main" val="0"/>
@@ -3841,7 +4629,7 @@
                     <pic:cNvPicPr/>
                   </pic:nvPicPr>
                   <pic:blipFill>
-                    <a:blip r:embed="rId18"/>
+                    <a:blip r:embed="rId19"/>
                     <a:stretch>
                       <a:fillRect/>
                     </a:stretch>
@@ -4211,7 +4999,7 @@
                     <pic:cNvPicPr/>
                   </pic:nvPicPr>
                   <pic:blipFill>
-                    <a:blip r:embed="rId19" cstate="print">
+                    <a:blip r:embed="rId20" cstate="print">
                       <a:extLst>
                         <a:ext uri="{28A0092B-C50C-407E-A947-70E740481C1C}">
                           <a14:useLocalDpi xmlns:a14="http://schemas.microsoft.com/office/drawing/2010/main" val="0"/>
@@ -4281,7 +5069,7 @@
                     <pic:cNvPicPr/>
                   </pic:nvPicPr>
                   <pic:blipFill>
-                    <a:blip r:embed="rId20" cstate="print">
+                    <a:blip r:embed="rId21" cstate="print">
                       <a:extLst>
                         <a:ext uri="{28A0092B-C50C-407E-A947-70E740481C1C}">
                           <a14:useLocalDpi xmlns:a14="http://schemas.microsoft.com/office/drawing/2010/main" val="0"/>
@@ -4963,7 +5751,7 @@
                     <pic:cNvPicPr/>
                   </pic:nvPicPr>
                   <pic:blipFill>
-                    <a:blip r:embed="rId21" cstate="print">
+                    <a:blip r:embed="rId22" cstate="print">
                       <a:extLst>
                         <a:ext uri="{28A0092B-C50C-407E-A947-70E740481C1C}">
                           <a14:useLocalDpi xmlns:a14="http://schemas.microsoft.com/office/drawing/2010/main" val="0"/>
@@ -5033,7 +5821,7 @@
                     <pic:cNvPicPr/>
                   </pic:nvPicPr>
                   <pic:blipFill>
-                    <a:blip r:embed="rId22" cstate="print">
+                    <a:blip r:embed="rId23" cstate="print">
                       <a:extLst>
                         <a:ext uri="{28A0092B-C50C-407E-A947-70E740481C1C}">
                           <a14:useLocalDpi xmlns:a14="http://schemas.microsoft.com/office/drawing/2010/main" val="0"/>
@@ -5927,8 +6715,8 @@
       </w:r>
     </w:p>
     <w:sectPr>
-      <w:headerReference w:type="default" r:id="rId23"/>
-      <w:footerReference w:type="default" r:id="rId24"/>
+      <w:headerReference w:type="default" r:id="rId24"/>
+      <w:footerReference w:type="default" r:id="rId25"/>
       <w:pgSz w:w="11906" w:h="16838"/>
       <w:pgMar w:top="1440" w:right="1800" w:bottom="1440" w:left="1800" w:header="708" w:footer="708" w:gutter="0"/>
       <w:cols w:space="708"/>

</xml_diff>

<commit_message>
change the algo to collect only the turns that have a start and then and end.
</commit_message>
<xml_diff>
--- a/prograss_of_shachar.docx
+++ b/prograss_of_shachar.docx
@@ -3532,6 +3532,7 @@
       <w:r>
         <w:rPr>
           <w:rFonts w:ascii="Calibri" w:hAnsi="Calibri" w:cs="Calibri"/>
+          <w:noProof/>
           <w:sz w:val="18"/>
           <w:szCs w:val="18"/>
           <w:rtl/>
@@ -4125,7 +4126,7 @@
           <w:rtl/>
         </w:rPr>
         <w:drawing>
-          <wp:anchor distT="0" distB="0" distL="114300" distR="114300" simplePos="0" relativeHeight="251660288" behindDoc="1" locked="0" layoutInCell="1" allowOverlap="1" wp14:anchorId="44837BFA" wp14:editId="348936B7">
+          <wp:anchor distT="0" distB="0" distL="114300" distR="114300" simplePos="0" relativeHeight="251660288" behindDoc="1" locked="0" layoutInCell="1" allowOverlap="1" wp14:anchorId="44837BFA" wp14:editId="093B837F">
             <wp:simplePos x="0" y="0"/>
             <wp:positionH relativeFrom="column">
               <wp:posOffset>-324095</wp:posOffset>
@@ -4968,7 +4969,7 @@
           <w:rtl/>
         </w:rPr>
         <w:drawing>
-          <wp:anchor distT="0" distB="0" distL="114300" distR="114300" simplePos="0" relativeHeight="251672576" behindDoc="1" locked="0" layoutInCell="1" allowOverlap="1" wp14:anchorId="211657D1" wp14:editId="05234135">
+          <wp:anchor distT="0" distB="0" distL="114300" distR="114300" simplePos="0" relativeHeight="251672576" behindDoc="1" locked="0" layoutInCell="1" allowOverlap="1" wp14:anchorId="211657D1" wp14:editId="385E003A">
             <wp:simplePos x="0" y="0"/>
             <wp:positionH relativeFrom="column">
               <wp:posOffset>-81280</wp:posOffset>
@@ -5038,7 +5039,7 @@
           <w:rtl/>
         </w:rPr>
         <w:drawing>
-          <wp:anchor distT="0" distB="0" distL="114300" distR="114300" simplePos="0" relativeHeight="251669504" behindDoc="1" locked="0" layoutInCell="1" allowOverlap="1" wp14:anchorId="35ED82E4" wp14:editId="262F7188">
+          <wp:anchor distT="0" distB="0" distL="114300" distR="114300" simplePos="0" relativeHeight="251669504" behindDoc="1" locked="0" layoutInCell="1" allowOverlap="1" wp14:anchorId="35ED82E4" wp14:editId="52739D15">
             <wp:simplePos x="0" y="0"/>
             <wp:positionH relativeFrom="column">
               <wp:posOffset>2963545</wp:posOffset>
@@ -5200,546 +5201,191 @@
       </w:pPr>
       <w:r>
         <w:rPr>
-          <w:noProof/>
-        </w:rPr>
-        <mc:AlternateContent>
-          <mc:Choice Requires="wps">
-            <w:drawing>
-              <wp:anchor distT="0" distB="0" distL="114300" distR="114300" simplePos="0" relativeHeight="251677696" behindDoc="1" locked="0" layoutInCell="1" allowOverlap="1" wp14:anchorId="30421BF8" wp14:editId="269A193D">
-                <wp:simplePos x="0" y="0"/>
-                <wp:positionH relativeFrom="column">
-                  <wp:posOffset>-179705</wp:posOffset>
-                </wp:positionH>
-                <wp:positionV relativeFrom="paragraph">
-                  <wp:posOffset>3016250</wp:posOffset>
-                </wp:positionV>
-                <wp:extent cx="2345690" cy="635"/>
-                <wp:effectExtent l="0" t="0" r="0" b="0"/>
-                <wp:wrapTight wrapText="bothSides">
-                  <wp:wrapPolygon edited="0">
-                    <wp:start x="0" y="0"/>
-                    <wp:lineTo x="0" y="21600"/>
-                    <wp:lineTo x="21600" y="21600"/>
-                    <wp:lineTo x="21600" y="0"/>
-                  </wp:wrapPolygon>
-                </wp:wrapTight>
-                <wp:docPr id="1969579023" name="תיבת טקסט 1"/>
-                <wp:cNvGraphicFramePr/>
-                <a:graphic xmlns:a="http://schemas.openxmlformats.org/drawingml/2006/main">
-                  <a:graphicData uri="http://schemas.microsoft.com/office/word/2010/wordprocessingShape">
-                    <wps:wsp>
-                      <wps:cNvSpPr txBox="1"/>
-                      <wps:spPr>
-                        <a:xfrm>
-                          <a:off x="0" y="0"/>
-                          <a:ext cx="2345690" cy="635"/>
-                        </a:xfrm>
-                        <a:prstGeom prst="rect">
-                          <a:avLst/>
-                        </a:prstGeom>
-                        <a:solidFill>
-                          <a:prstClr val="white"/>
-                        </a:solidFill>
-                        <a:ln>
-                          <a:noFill/>
-                        </a:ln>
-                      </wps:spPr>
-                      <wps:txbx>
-                        <w:txbxContent>
-                          <w:p>
-                            <w:pPr>
-                              <w:pStyle w:val="af2"/>
-                              <w:rPr>
-                                <w:rFonts w:cs="Arial"/>
-                              </w:rPr>
-                            </w:pPr>
-                            <w:r>
-                              <w:rPr>
-                                <w:rFonts w:hint="cs"/>
-                                <w:sz w:val="14"/>
-                                <w:szCs w:val="14"/>
-                                <w:rtl/>
-                              </w:rPr>
-                              <w:t>איור</w:t>
-                            </w:r>
-                            <w:r>
-                              <w:rPr>
-                                <w:sz w:val="14"/>
-                                <w:szCs w:val="14"/>
-                                <w:rtl/>
-                              </w:rPr>
-                              <w:t xml:space="preserve"> </w:t>
-                            </w:r>
-                            <w:r>
-                              <w:rPr>
-                                <w:sz w:val="14"/>
-                                <w:szCs w:val="14"/>
-                                <w:rtl/>
-                              </w:rPr>
-                              <w:fldChar w:fldCharType="begin"/>
-                            </w:r>
-                            <w:r>
-                              <w:rPr>
-                                <w:sz w:val="14"/>
-                                <w:szCs w:val="14"/>
-                                <w:rtl/>
-                              </w:rPr>
-                              <w:instrText xml:space="preserve"> </w:instrText>
-                            </w:r>
-                            <w:r>
-                              <w:rPr>
-                                <w:sz w:val="14"/>
-                                <w:szCs w:val="14"/>
-                              </w:rPr>
-                              <w:instrText>SEQ</w:instrText>
-                            </w:r>
-                            <w:r>
-                              <w:rPr>
-                                <w:sz w:val="14"/>
-                                <w:szCs w:val="14"/>
-                                <w:rtl/>
-                              </w:rPr>
-                              <w:instrText xml:space="preserve"> איור \* </w:instrText>
-                            </w:r>
-                            <w:r>
-                              <w:rPr>
-                                <w:sz w:val="14"/>
-                                <w:szCs w:val="14"/>
-                              </w:rPr>
-                              <w:instrText>ARABIC</w:instrText>
-                            </w:r>
-                            <w:r>
-                              <w:rPr>
-                                <w:sz w:val="14"/>
-                                <w:szCs w:val="14"/>
-                                <w:rtl/>
-                              </w:rPr>
-                              <w:instrText xml:space="preserve"> </w:instrText>
-                            </w:r>
-                            <w:r>
-                              <w:rPr>
-                                <w:sz w:val="14"/>
-                                <w:szCs w:val="14"/>
-                                <w:rtl/>
-                              </w:rPr>
-                              <w:fldChar w:fldCharType="separate"/>
-                            </w:r>
-                            <w:r>
-                              <w:rPr>
-                                <w:noProof/>
-                                <w:sz w:val="14"/>
-                                <w:szCs w:val="14"/>
-                                <w:rtl/>
-                              </w:rPr>
-                              <w:t>10</w:t>
-                            </w:r>
-                            <w:r>
-                              <w:rPr>
-                                <w:sz w:val="14"/>
-                                <w:szCs w:val="14"/>
-                                <w:rtl/>
-                              </w:rPr>
-                              <w:fldChar w:fldCharType="end"/>
-                            </w:r>
-                            <w:r>
-                              <w:rPr>
-                                <w:rFonts w:hint="cs"/>
-                                <w:sz w:val="14"/>
-                                <w:szCs w:val="14"/>
-                                <w:rtl/>
-                              </w:rPr>
-                              <w:t>:</w:t>
-                            </w:r>
-                            <w:r>
-                              <w:rPr>
-                                <w:rFonts w:cs="Arial" w:hint="eastAsia"/>
-                                <w:sz w:val="14"/>
-                                <w:szCs w:val="14"/>
-                                <w:rtl/>
-                              </w:rPr>
-                              <w:t>תנועות</w:t>
-                            </w:r>
-                            <w:r>
-                              <w:rPr>
-                                <w:rFonts w:cs="Arial"/>
-                                <w:sz w:val="14"/>
-                                <w:szCs w:val="14"/>
-                                <w:rtl/>
-                              </w:rPr>
-                              <w:t xml:space="preserve"> </w:t>
-                            </w:r>
-                            <w:r>
-                              <w:rPr>
-                                <w:rFonts w:cs="Arial" w:hint="eastAsia"/>
-                                <w:sz w:val="14"/>
-                                <w:szCs w:val="14"/>
-                                <w:rtl/>
-                              </w:rPr>
-                              <w:t>עיניים</w:t>
-                            </w:r>
-                            <w:r>
-                              <w:rPr>
-                                <w:rFonts w:cs="Arial"/>
-                                <w:sz w:val="14"/>
-                                <w:szCs w:val="14"/>
-                                <w:rtl/>
-                              </w:rPr>
-                              <w:t xml:space="preserve"> </w:t>
-                            </w:r>
-                            <w:r>
-                              <w:rPr>
-                                <w:rFonts w:cs="Arial" w:hint="eastAsia"/>
-                                <w:sz w:val="14"/>
-                                <w:szCs w:val="14"/>
-                                <w:rtl/>
-                              </w:rPr>
-                              <w:t>בציר</w:t>
-                            </w:r>
-                            <w:r>
-                              <w:rPr>
-                                <w:rFonts w:cs="Arial"/>
-                                <w:sz w:val="14"/>
-                                <w:szCs w:val="14"/>
-                                <w:rtl/>
-                              </w:rPr>
-                              <w:t xml:space="preserve"> </w:t>
-                            </w:r>
-                            <w:r>
-                              <w:rPr>
-                                <w:rFonts w:cs="Arial" w:hint="cs"/>
-                                <w:sz w:val="14"/>
-                                <w:szCs w:val="14"/>
-                                <w:rtl/>
-                              </w:rPr>
-                              <w:t>האופקי</w:t>
-                            </w:r>
-                            <w:r>
-                              <w:rPr>
-                                <w:rFonts w:cs="Arial"/>
-                                <w:sz w:val="14"/>
-                                <w:szCs w:val="14"/>
-                                <w:rtl/>
-                              </w:rPr>
-                              <w:t xml:space="preserve"> </w:t>
-                            </w:r>
-                            <w:r>
-                              <w:rPr>
-                                <w:rFonts w:cs="Arial" w:hint="eastAsia"/>
-                                <w:sz w:val="14"/>
-                                <w:szCs w:val="14"/>
-                                <w:rtl/>
-                              </w:rPr>
-                              <w:t>של</w:t>
-                            </w:r>
-                            <w:r>
-                              <w:rPr>
-                                <w:rFonts w:cs="Arial"/>
-                                <w:sz w:val="14"/>
-                                <w:szCs w:val="14"/>
-                                <w:rtl/>
-                              </w:rPr>
-                              <w:t xml:space="preserve"> </w:t>
-                            </w:r>
-                            <w:r>
-                              <w:rPr>
-                                <w:rFonts w:cs="Arial" w:hint="eastAsia"/>
-                                <w:sz w:val="14"/>
-                                <w:szCs w:val="14"/>
-                                <w:rtl/>
-                              </w:rPr>
-                              <w:t>חולה</w:t>
-                            </w:r>
-                            <w:r>
-                              <w:rPr>
-                                <w:rFonts w:cs="Arial"/>
-                                <w:sz w:val="14"/>
-                                <w:szCs w:val="14"/>
-                                <w:rtl/>
-                              </w:rPr>
-                              <w:t xml:space="preserve"> </w:t>
-                            </w:r>
-                            <w:r>
-                              <w:rPr>
-                                <w:sz w:val="14"/>
-                                <w:szCs w:val="14"/>
-                              </w:rPr>
-                              <w:t>PD02-MB345_OFF</w:t>
-                            </w:r>
-                          </w:p>
-                        </w:txbxContent>
-                      </wps:txbx>
-                      <wps:bodyPr rot="0" spcFirstLastPara="0" vertOverflow="overflow" horzOverflow="overflow" vert="horz" wrap="square" lIns="0" tIns="0" rIns="0" bIns="0" numCol="1" spcCol="0" rtlCol="1" fromWordArt="0" anchor="t" anchorCtr="0" forceAA="0" compatLnSpc="1">
-                        <a:prstTxWarp prst="textNoShape">
-                          <a:avLst/>
-                        </a:prstTxWarp>
-                        <a:spAutoFit/>
-                      </wps:bodyPr>
-                    </wps:wsp>
-                  </a:graphicData>
-                </a:graphic>
-              </wp:anchor>
-            </w:drawing>
-          </mc:Choice>
-          <mc:Fallback>
-            <w:pict>
-              <v:shape w14:anchorId="30421BF8" id="_x0000_s1029" type="#_x0000_t202" style="position:absolute;left:0;text-align:left;margin-left:-14.15pt;margin-top:237.5pt;width:184.7pt;height:.05pt;z-index:-251638784;visibility:visible;mso-wrap-style:square;mso-wrap-distance-left:9pt;mso-wrap-distance-top:0;mso-wrap-distance-right:9pt;mso-wrap-distance-bottom:0;mso-position-horizontal:absolute;mso-position-horizontal-relative:text;mso-position-vertical:absolute;mso-position-vertical-relative:text;v-text-anchor:top" o:gfxdata="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" stroked="f">
-                <v:textbox style="mso-fit-shape-to-text:t" inset="0,0,0,0">
-                  <w:txbxContent>
-                    <w:p>
-                      <w:pPr>
-                        <w:pStyle w:val="af2"/>
-                        <w:rPr>
-                          <w:rFonts w:cs="Arial"/>
-                        </w:rPr>
-                      </w:pPr>
-                      <w:r>
-                        <w:rPr>
-                          <w:rFonts w:hint="cs"/>
-                          <w:sz w:val="14"/>
-                          <w:szCs w:val="14"/>
-                          <w:rtl/>
-                        </w:rPr>
-                        <w:t>איור</w:t>
-                      </w:r>
-                      <w:r>
-                        <w:rPr>
-                          <w:sz w:val="14"/>
-                          <w:szCs w:val="14"/>
-                          <w:rtl/>
-                        </w:rPr>
-                        <w:t xml:space="preserve"> </w:t>
-                      </w:r>
-                      <w:r>
-                        <w:rPr>
-                          <w:sz w:val="14"/>
-                          <w:szCs w:val="14"/>
-                          <w:rtl/>
-                        </w:rPr>
-                        <w:fldChar w:fldCharType="begin"/>
-                      </w:r>
-                      <w:r>
-                        <w:rPr>
-                          <w:sz w:val="14"/>
-                          <w:szCs w:val="14"/>
-                          <w:rtl/>
-                        </w:rPr>
-                        <w:instrText xml:space="preserve"> </w:instrText>
-                      </w:r>
-                      <w:r>
-                        <w:rPr>
-                          <w:sz w:val="14"/>
-                          <w:szCs w:val="14"/>
-                        </w:rPr>
-                        <w:instrText>SEQ</w:instrText>
-                      </w:r>
-                      <w:r>
-                        <w:rPr>
-                          <w:sz w:val="14"/>
-                          <w:szCs w:val="14"/>
-                          <w:rtl/>
-                        </w:rPr>
-                        <w:instrText xml:space="preserve"> איור \* </w:instrText>
-                      </w:r>
-                      <w:r>
-                        <w:rPr>
-                          <w:sz w:val="14"/>
-                          <w:szCs w:val="14"/>
-                        </w:rPr>
-                        <w:instrText>ARABIC</w:instrText>
-                      </w:r>
-                      <w:r>
-                        <w:rPr>
-                          <w:sz w:val="14"/>
-                          <w:szCs w:val="14"/>
-                          <w:rtl/>
-                        </w:rPr>
-                        <w:instrText xml:space="preserve"> </w:instrText>
-                      </w:r>
-                      <w:r>
-                        <w:rPr>
-                          <w:sz w:val="14"/>
-                          <w:szCs w:val="14"/>
-                          <w:rtl/>
-                        </w:rPr>
-                        <w:fldChar w:fldCharType="separate"/>
-                      </w:r>
-                      <w:r>
-                        <w:rPr>
-                          <w:noProof/>
-                          <w:sz w:val="14"/>
-                          <w:szCs w:val="14"/>
-                          <w:rtl/>
-                        </w:rPr>
-                        <w:t>10</w:t>
-                      </w:r>
-                      <w:r>
-                        <w:rPr>
-                          <w:sz w:val="14"/>
-                          <w:szCs w:val="14"/>
-                          <w:rtl/>
-                        </w:rPr>
-                        <w:fldChar w:fldCharType="end"/>
-                      </w:r>
-                      <w:r>
-                        <w:rPr>
-                          <w:rFonts w:hint="cs"/>
-                          <w:sz w:val="14"/>
-                          <w:szCs w:val="14"/>
-                          <w:rtl/>
-                        </w:rPr>
-                        <w:t>:</w:t>
-                      </w:r>
-                      <w:r>
-                        <w:rPr>
-                          <w:rFonts w:cs="Arial" w:hint="eastAsia"/>
-                          <w:sz w:val="14"/>
-                          <w:szCs w:val="14"/>
-                          <w:rtl/>
-                        </w:rPr>
-                        <w:t>תנועות</w:t>
-                      </w:r>
-                      <w:r>
-                        <w:rPr>
-                          <w:rFonts w:cs="Arial"/>
-                          <w:sz w:val="14"/>
-                          <w:szCs w:val="14"/>
-                          <w:rtl/>
-                        </w:rPr>
-                        <w:t xml:space="preserve"> </w:t>
-                      </w:r>
-                      <w:r>
-                        <w:rPr>
-                          <w:rFonts w:cs="Arial" w:hint="eastAsia"/>
-                          <w:sz w:val="14"/>
-                          <w:szCs w:val="14"/>
-                          <w:rtl/>
-                        </w:rPr>
-                        <w:t>עיניים</w:t>
-                      </w:r>
-                      <w:r>
-                        <w:rPr>
-                          <w:rFonts w:cs="Arial"/>
-                          <w:sz w:val="14"/>
-                          <w:szCs w:val="14"/>
-                          <w:rtl/>
-                        </w:rPr>
-                        <w:t xml:space="preserve"> </w:t>
-                      </w:r>
-                      <w:r>
-                        <w:rPr>
-                          <w:rFonts w:cs="Arial" w:hint="eastAsia"/>
-                          <w:sz w:val="14"/>
-                          <w:szCs w:val="14"/>
-                          <w:rtl/>
-                        </w:rPr>
-                        <w:t>בציר</w:t>
-                      </w:r>
-                      <w:r>
-                        <w:rPr>
-                          <w:rFonts w:cs="Arial"/>
-                          <w:sz w:val="14"/>
-                          <w:szCs w:val="14"/>
-                          <w:rtl/>
-                        </w:rPr>
-                        <w:t xml:space="preserve"> </w:t>
-                      </w:r>
-                      <w:r>
-                        <w:rPr>
-                          <w:rFonts w:cs="Arial" w:hint="cs"/>
-                          <w:sz w:val="14"/>
-                          <w:szCs w:val="14"/>
-                          <w:rtl/>
-                        </w:rPr>
-                        <w:t>האופקי</w:t>
-                      </w:r>
-                      <w:r>
-                        <w:rPr>
-                          <w:rFonts w:cs="Arial"/>
-                          <w:sz w:val="14"/>
-                          <w:szCs w:val="14"/>
-                          <w:rtl/>
-                        </w:rPr>
-                        <w:t xml:space="preserve"> </w:t>
-                      </w:r>
-                      <w:r>
-                        <w:rPr>
-                          <w:rFonts w:cs="Arial" w:hint="eastAsia"/>
-                          <w:sz w:val="14"/>
-                          <w:szCs w:val="14"/>
-                          <w:rtl/>
-                        </w:rPr>
-                        <w:t>של</w:t>
-                      </w:r>
-                      <w:r>
-                        <w:rPr>
-                          <w:rFonts w:cs="Arial"/>
-                          <w:sz w:val="14"/>
-                          <w:szCs w:val="14"/>
-                          <w:rtl/>
-                        </w:rPr>
-                        <w:t xml:space="preserve"> </w:t>
-                      </w:r>
-                      <w:r>
-                        <w:rPr>
-                          <w:rFonts w:cs="Arial" w:hint="eastAsia"/>
-                          <w:sz w:val="14"/>
-                          <w:szCs w:val="14"/>
-                          <w:rtl/>
-                        </w:rPr>
-                        <w:t>חולה</w:t>
-                      </w:r>
-                      <w:r>
-                        <w:rPr>
-                          <w:rFonts w:cs="Arial"/>
-                          <w:sz w:val="14"/>
-                          <w:szCs w:val="14"/>
-                          <w:rtl/>
-                        </w:rPr>
-                        <w:t xml:space="preserve"> </w:t>
-                      </w:r>
-                      <w:r>
-                        <w:rPr>
-                          <w:sz w:val="14"/>
-                          <w:szCs w:val="14"/>
-                        </w:rPr>
-                        <w:t>PD02-MB345_OFF</w:t>
-                      </w:r>
-                    </w:p>
-                  </w:txbxContent>
-                </v:textbox>
-                <w10:wrap type="tight"/>
-              </v:shape>
-            </w:pict>
-          </mc:Fallback>
-        </mc:AlternateContent>
-      </w:r>
-      <w:r>
-        <w:rPr>
-          <w:rFonts w:cs="Arial"/>
-          <w:noProof/>
+          <w:rtl/>
+        </w:rPr>
+        <w:br w:type="page"/>
+      </w:r>
+    </w:p>
+    <w:p>
+      <w:pPr>
+        <w:rPr>
+          <w:rFonts w:ascii="Calibri" w:hAnsi="Calibri" w:cs="Calibri"/>
+          <w:b/>
+          <w:bCs/>
+          <w:sz w:val="18"/>
+          <w:szCs w:val="18"/>
+          <w:u w:val="single"/>
+          <w:rtl/>
+        </w:rPr>
+      </w:pPr>
+      <w:r>
+        <w:rPr>
+          <w:rFonts w:ascii="Calibri" w:hAnsi="Calibri" w:cs="Calibri" w:hint="cs"/>
+          <w:b/>
+          <w:bCs/>
+          <w:sz w:val="18"/>
+          <w:szCs w:val="18"/>
+          <w:u w:val="single"/>
+          <w:rtl/>
+        </w:rPr>
+        <w:lastRenderedPageBreak/>
+        <w:t xml:space="preserve">6/2 הרחבת </w:t>
+      </w:r>
+      <w:proofErr w:type="spellStart"/>
+      <w:r>
+        <w:rPr>
+          <w:rFonts w:ascii="Calibri" w:hAnsi="Calibri" w:cs="Calibri" w:hint="cs"/>
+          <w:b/>
+          <w:bCs/>
+          <w:sz w:val="18"/>
+          <w:szCs w:val="18"/>
+          <w:u w:val="single"/>
+          <w:rtl/>
+        </w:rPr>
+        <w:t>הדטה</w:t>
+      </w:r>
+      <w:proofErr w:type="spellEnd"/>
+      <w:r>
+        <w:rPr>
+          <w:rFonts w:ascii="Calibri" w:hAnsi="Calibri" w:cs="Calibri" w:hint="cs"/>
+          <w:b/>
+          <w:bCs/>
+          <w:sz w:val="18"/>
+          <w:szCs w:val="18"/>
+          <w:u w:val="single"/>
+          <w:rtl/>
+        </w:rPr>
+        <w:t xml:space="preserve"> באופן אוטומטי במקום ידני:</w:t>
+      </w:r>
+    </w:p>
+    <w:p>
+      <w:pPr>
+        <w:rPr>
+          <w:rFonts w:ascii="Calibri" w:hAnsi="Calibri" w:cs="Calibri"/>
+          <w:sz w:val="18"/>
+          <w:szCs w:val="18"/>
+          <w:rtl/>
+        </w:rPr>
+      </w:pPr>
+      <w:r>
+        <w:rPr>
+          <w:rFonts w:ascii="Calibri" w:hAnsi="Calibri" w:cs="Calibri" w:hint="cs"/>
+          <w:sz w:val="18"/>
+          <w:szCs w:val="18"/>
+          <w:rtl/>
+        </w:rPr>
+        <w:t xml:space="preserve">לשם התרחבות </w:t>
+      </w:r>
+      <w:proofErr w:type="spellStart"/>
+      <w:r>
+        <w:rPr>
+          <w:rFonts w:ascii="Calibri" w:hAnsi="Calibri" w:cs="Calibri" w:hint="cs"/>
+          <w:sz w:val="18"/>
+          <w:szCs w:val="18"/>
+          <w:rtl/>
+        </w:rPr>
+        <w:t>הדטה</w:t>
+      </w:r>
+      <w:proofErr w:type="spellEnd"/>
+      <w:r>
+        <w:rPr>
+          <w:rFonts w:ascii="Calibri" w:hAnsi="Calibri" w:cs="Calibri" w:hint="cs"/>
+          <w:sz w:val="18"/>
+          <w:szCs w:val="18"/>
+          <w:rtl/>
+        </w:rPr>
+        <w:t xml:space="preserve">, התחלתי בלחץ את תנועות העיניים הרלוונטיות לסיבובים בלבד מכל נבדק. יצרתי </w:t>
+      </w:r>
+      <w:r>
+        <w:rPr>
+          <w:rFonts w:ascii="Calibri" w:hAnsi="Calibri" w:cs="Calibri"/>
+          <w:sz w:val="18"/>
+          <w:szCs w:val="18"/>
+        </w:rPr>
+        <w:t>script</w:t>
+      </w:r>
+      <w:r>
+        <w:rPr>
+          <w:rFonts w:ascii="Calibri" w:hAnsi="Calibri" w:cs="Calibri" w:hint="cs"/>
+          <w:sz w:val="18"/>
+          <w:szCs w:val="18"/>
+          <w:rtl/>
+        </w:rPr>
+        <w:t xml:space="preserve"> המחלץ מתוך קבצי ה</w:t>
+      </w:r>
+      <w:r>
+        <w:rPr>
+          <w:rFonts w:ascii="Calibri" w:hAnsi="Calibri" w:cs="Calibri"/>
+          <w:sz w:val="18"/>
+          <w:szCs w:val="18"/>
+        </w:rPr>
+        <w:t>annotations</w:t>
+      </w:r>
+      <w:r>
+        <w:rPr>
+          <w:rFonts w:ascii="Calibri" w:hAnsi="Calibri" w:cs="Calibri" w:hint="cs"/>
+          <w:sz w:val="18"/>
+          <w:szCs w:val="18"/>
+          <w:rtl/>
+        </w:rPr>
+        <w:t xml:space="preserve"> רק את ה</w:t>
+      </w:r>
+      <w:r>
+        <w:rPr>
+          <w:rFonts w:ascii="Calibri" w:hAnsi="Calibri" w:cs="Calibri"/>
+          <w:sz w:val="18"/>
+          <w:szCs w:val="18"/>
+        </w:rPr>
+        <w:t>events</w:t>
+      </w:r>
+      <w:r>
+        <w:rPr>
+          <w:rFonts w:ascii="Calibri" w:hAnsi="Calibri" w:cs="Calibri" w:hint="cs"/>
+          <w:sz w:val="18"/>
+          <w:szCs w:val="18"/>
+          <w:rtl/>
+        </w:rPr>
+        <w:t xml:space="preserve"> שכללו את המילים "תחילת סיבוב" או "סוף סיבוב" באמצעות </w:t>
+      </w:r>
+      <w:r>
+        <w:rPr>
+          <w:rFonts w:ascii="Calibri" w:hAnsi="Calibri" w:cs="Calibri"/>
+          <w:sz w:val="18"/>
+          <w:szCs w:val="18"/>
+        </w:rPr>
+        <w:t>regex</w:t>
+      </w:r>
+      <w:r>
+        <w:rPr>
+          <w:rFonts w:ascii="Calibri" w:hAnsi="Calibri" w:cs="Calibri" w:hint="cs"/>
+          <w:sz w:val="18"/>
+          <w:szCs w:val="18"/>
+          <w:rtl/>
+        </w:rPr>
+        <w:t>:</w:t>
+      </w:r>
+    </w:p>
+    <w:p>
+      <w:pPr>
+        <w:rPr>
+          <w:rFonts w:ascii="Calibri" w:hAnsi="Calibri" w:cs="Calibri"/>
+          <w:sz w:val="18"/>
+          <w:szCs w:val="18"/>
+          <w:rtl/>
+        </w:rPr>
+      </w:pPr>
+      <w:r>
+        <w:rPr>
+          <w:rFonts w:ascii="Calibri" w:hAnsi="Calibri" w:cs="Calibri"/>
+          <w:sz w:val="18"/>
+          <w:szCs w:val="18"/>
           <w:rtl/>
         </w:rPr>
         <w:drawing>
-          <wp:anchor distT="0" distB="0" distL="114300" distR="114300" simplePos="0" relativeHeight="251675648" behindDoc="1" locked="0" layoutInCell="1" allowOverlap="1" wp14:anchorId="53F92805" wp14:editId="51A4B2C6">
-            <wp:simplePos x="0" y="0"/>
-            <wp:positionH relativeFrom="column">
-              <wp:posOffset>-180088</wp:posOffset>
-            </wp:positionH>
-            <wp:positionV relativeFrom="paragraph">
-              <wp:posOffset>1547300</wp:posOffset>
-            </wp:positionV>
-            <wp:extent cx="2345690" cy="1412240"/>
-            <wp:effectExtent l="0" t="0" r="0" b="0"/>
-            <wp:wrapTight wrapText="bothSides">
-              <wp:wrapPolygon edited="0">
-                <wp:start x="0" y="0"/>
-                <wp:lineTo x="0" y="21270"/>
-                <wp:lineTo x="21401" y="21270"/>
-                <wp:lineTo x="21401" y="0"/>
-                <wp:lineTo x="0" y="0"/>
-              </wp:wrapPolygon>
-            </wp:wrapTight>
-            <wp:docPr id="1993667470" name="תמונה 1" descr="תמונה שמכילה טקסט, עלילה, תרשים, קו&#10;&#10;התיאור נוצר באופן אוטומטי"/>
+          <wp:inline distT="0" distB="0" distL="0" distR="0" wp14:anchorId="358BADD8" wp14:editId="124AB64D">
+            <wp:extent cx="5274310" cy="434520"/>
+            <wp:effectExtent l="0" t="0" r="2540" b="3810"/>
+            <wp:docPr id="1966784338" name="תמונה 1"/>
             <wp:cNvGraphicFramePr>
               <a:graphicFrameLocks xmlns:a="http://schemas.openxmlformats.org/drawingml/2006/main" noChangeAspect="1"/>
             </wp:cNvGraphicFramePr>
@@ -5747,976 +5393,180 @@
               <a:graphicData uri="http://schemas.openxmlformats.org/drawingml/2006/picture">
                 <pic:pic xmlns:pic="http://schemas.openxmlformats.org/drawingml/2006/picture">
                   <pic:nvPicPr>
-                    <pic:cNvPr id="1993667470" name="תמונה 1" descr="תמונה שמכילה טקסט, עלילה, תרשים, קו&#10;&#10;התיאור נוצר באופן אוטומטי"/>
+                    <pic:cNvPr id="1966784338" name=""/>
                     <pic:cNvPicPr/>
                   </pic:nvPicPr>
-                  <pic:blipFill>
-                    <a:blip r:embed="rId22" cstate="print">
-                      <a:extLst>
-                        <a:ext uri="{28A0092B-C50C-407E-A947-70E740481C1C}">
-                          <a14:useLocalDpi xmlns:a14="http://schemas.microsoft.com/office/drawing/2010/main" val="0"/>
-                        </a:ext>
-                      </a:extLst>
-                    </a:blip>
-                    <a:stretch>
-                      <a:fillRect/>
-                    </a:stretch>
+                  <pic:blipFill rotWithShape="1">
+                    <a:blip r:embed="rId22"/>
+                    <a:srcRect t="12384"/>
+                    <a:stretch/>
                   </pic:blipFill>
-                  <pic:spPr>
+                  <pic:spPr bwMode="auto">
                     <a:xfrm>
                       <a:off x="0" y="0"/>
-                      <a:ext cx="2345690" cy="1412240"/>
+                      <a:ext cx="5274310" cy="434520"/>
                     </a:xfrm>
                     <a:prstGeom prst="rect">
                       <a:avLst/>
                     </a:prstGeom>
+                    <a:ln>
+                      <a:noFill/>
+                    </a:ln>
+                    <a:extLst>
+                      <a:ext uri="{53640926-AAD7-44D8-BBD7-CCE9431645EC}">
+                        <a14:shadowObscured xmlns:a14="http://schemas.microsoft.com/office/drawing/2010/main"/>
+                      </a:ext>
+                    </a:extLst>
                   </pic:spPr>
                 </pic:pic>
               </a:graphicData>
             </a:graphic>
-            <wp14:sizeRelH relativeFrom="margin">
-              <wp14:pctWidth>0</wp14:pctWidth>
-            </wp14:sizeRelH>
-            <wp14:sizeRelV relativeFrom="margin">
-              <wp14:pctHeight>0</wp14:pctHeight>
-            </wp14:sizeRelV>
-          </wp:anchor>
+          </wp:inline>
         </w:drawing>
       </w:r>
-      <w:r>
-        <w:rPr>
-          <w:rFonts w:cs="Arial"/>
-          <w:noProof/>
-          <w:rtl/>
-        </w:rPr>
-        <w:drawing>
-          <wp:anchor distT="0" distB="0" distL="114300" distR="114300" simplePos="0" relativeHeight="251666432" behindDoc="1" locked="0" layoutInCell="1" allowOverlap="1" wp14:anchorId="2169DB3F" wp14:editId="4A151766">
-            <wp:simplePos x="0" y="0"/>
-            <wp:positionH relativeFrom="column">
-              <wp:posOffset>2805593</wp:posOffset>
-            </wp:positionH>
-            <wp:positionV relativeFrom="paragraph">
-              <wp:posOffset>1487956</wp:posOffset>
-            </wp:positionV>
-            <wp:extent cx="2691130" cy="1597660"/>
-            <wp:effectExtent l="0" t="0" r="0" b="2540"/>
-            <wp:wrapTight wrapText="bothSides">
-              <wp:wrapPolygon edited="0">
-                <wp:start x="0" y="0"/>
-                <wp:lineTo x="0" y="21377"/>
-                <wp:lineTo x="21406" y="21377"/>
-                <wp:lineTo x="21406" y="0"/>
-                <wp:lineTo x="0" y="0"/>
-              </wp:wrapPolygon>
-            </wp:wrapTight>
-            <wp:docPr id="547643637" name="תמונה 1" descr="תמונה שמכילה טקסט, עלילה, קו, תרשים&#10;&#10;התיאור נוצר באופן אוטומטי"/>
-            <wp:cNvGraphicFramePr>
-              <a:graphicFrameLocks xmlns:a="http://schemas.openxmlformats.org/drawingml/2006/main" noChangeAspect="1"/>
-            </wp:cNvGraphicFramePr>
-            <a:graphic xmlns:a="http://schemas.openxmlformats.org/drawingml/2006/main">
-              <a:graphicData uri="http://schemas.openxmlformats.org/drawingml/2006/picture">
-                <pic:pic xmlns:pic="http://schemas.openxmlformats.org/drawingml/2006/picture">
-                  <pic:nvPicPr>
-                    <pic:cNvPr id="547643637" name="תמונה 1" descr="תמונה שמכילה טקסט, עלילה, קו, תרשים&#10;&#10;התיאור נוצר באופן אוטומטי"/>
-                    <pic:cNvPicPr/>
-                  </pic:nvPicPr>
-                  <pic:blipFill>
-                    <a:blip r:embed="rId23" cstate="print">
-                      <a:extLst>
-                        <a:ext uri="{28A0092B-C50C-407E-A947-70E740481C1C}">
-                          <a14:useLocalDpi xmlns:a14="http://schemas.microsoft.com/office/drawing/2010/main" val="0"/>
-                        </a:ext>
-                      </a:extLst>
-                    </a:blip>
-                    <a:stretch>
-                      <a:fillRect/>
-                    </a:stretch>
-                  </pic:blipFill>
-                  <pic:spPr>
-                    <a:xfrm>
-                      <a:off x="0" y="0"/>
-                      <a:ext cx="2691130" cy="1597660"/>
-                    </a:xfrm>
-                    <a:prstGeom prst="rect">
-                      <a:avLst/>
-                    </a:prstGeom>
-                  </pic:spPr>
-                </pic:pic>
-              </a:graphicData>
-            </a:graphic>
-            <wp14:sizeRelH relativeFrom="margin">
-              <wp14:pctWidth>0</wp14:pctWidth>
-            </wp14:sizeRelH>
-            <wp14:sizeRelV relativeFrom="margin">
-              <wp14:pctHeight>0</wp14:pctHeight>
-            </wp14:sizeRelV>
-          </wp:anchor>
-        </w:drawing>
-      </w:r>
-      <w:r>
-        <w:rPr>
-          <w:noProof/>
-        </w:rPr>
-        <mc:AlternateContent>
-          <mc:Choice Requires="wps">
-            <w:drawing>
-              <wp:anchor distT="0" distB="0" distL="114300" distR="114300" simplePos="0" relativeHeight="251668480" behindDoc="1" locked="0" layoutInCell="1" allowOverlap="1" wp14:anchorId="33650F21" wp14:editId="4D659E0C">
-                <wp:simplePos x="0" y="0"/>
-                <wp:positionH relativeFrom="column">
-                  <wp:posOffset>2733348</wp:posOffset>
-                </wp:positionH>
-                <wp:positionV relativeFrom="paragraph">
-                  <wp:posOffset>3088653</wp:posOffset>
-                </wp:positionV>
-                <wp:extent cx="2691130" cy="635"/>
-                <wp:effectExtent l="0" t="0" r="0" b="0"/>
-                <wp:wrapTight wrapText="bothSides">
-                  <wp:wrapPolygon edited="0">
-                    <wp:start x="0" y="0"/>
-                    <wp:lineTo x="0" y="21600"/>
-                    <wp:lineTo x="21600" y="21600"/>
-                    <wp:lineTo x="21600" y="0"/>
-                  </wp:wrapPolygon>
-                </wp:wrapTight>
-                <wp:docPr id="1176110137" name="תיבת טקסט 1"/>
-                <wp:cNvGraphicFramePr/>
-                <a:graphic xmlns:a="http://schemas.openxmlformats.org/drawingml/2006/main">
-                  <a:graphicData uri="http://schemas.microsoft.com/office/word/2010/wordprocessingShape">
-                    <wps:wsp>
-                      <wps:cNvSpPr txBox="1"/>
-                      <wps:spPr>
-                        <a:xfrm>
-                          <a:off x="0" y="0"/>
-                          <a:ext cx="2691130" cy="635"/>
-                        </a:xfrm>
-                        <a:prstGeom prst="rect">
-                          <a:avLst/>
-                        </a:prstGeom>
-                        <a:solidFill>
-                          <a:prstClr val="white"/>
-                        </a:solidFill>
-                        <a:ln>
-                          <a:noFill/>
-                        </a:ln>
-                      </wps:spPr>
-                      <wps:txbx>
-                        <w:txbxContent>
-                          <w:p>
-                            <w:pPr>
-                              <w:pStyle w:val="af2"/>
-                              <w:rPr>
-                                <w:rFonts w:cs="Arial"/>
-                              </w:rPr>
-                            </w:pPr>
-                            <w:r>
-                              <w:rPr>
-                                <w:rFonts w:hint="cs"/>
-                                <w:sz w:val="14"/>
-                                <w:szCs w:val="14"/>
-                                <w:rtl/>
-                              </w:rPr>
-                              <w:t>איור</w:t>
-                            </w:r>
-                            <w:r>
-                              <w:rPr>
-                                <w:sz w:val="14"/>
-                                <w:szCs w:val="14"/>
-                                <w:rtl/>
-                              </w:rPr>
-                              <w:t xml:space="preserve"> </w:t>
-                            </w:r>
-                            <w:r>
-                              <w:rPr>
-                                <w:sz w:val="14"/>
-                                <w:szCs w:val="14"/>
-                                <w:rtl/>
-                              </w:rPr>
-                              <w:fldChar w:fldCharType="begin"/>
-                            </w:r>
-                            <w:r>
-                              <w:rPr>
-                                <w:sz w:val="14"/>
-                                <w:szCs w:val="14"/>
-                                <w:rtl/>
-                              </w:rPr>
-                              <w:instrText xml:space="preserve"> </w:instrText>
-                            </w:r>
-                            <w:r>
-                              <w:rPr>
-                                <w:sz w:val="14"/>
-                                <w:szCs w:val="14"/>
-                              </w:rPr>
-                              <w:instrText>SEQ</w:instrText>
-                            </w:r>
-                            <w:r>
-                              <w:rPr>
-                                <w:sz w:val="14"/>
-                                <w:szCs w:val="14"/>
-                                <w:rtl/>
-                              </w:rPr>
-                              <w:instrText xml:space="preserve"> איור \* </w:instrText>
-                            </w:r>
-                            <w:r>
-                              <w:rPr>
-                                <w:sz w:val="14"/>
-                                <w:szCs w:val="14"/>
-                              </w:rPr>
-                              <w:instrText>ARABIC</w:instrText>
-                            </w:r>
-                            <w:r>
-                              <w:rPr>
-                                <w:sz w:val="14"/>
-                                <w:szCs w:val="14"/>
-                                <w:rtl/>
-                              </w:rPr>
-                              <w:instrText xml:space="preserve"> </w:instrText>
-                            </w:r>
-                            <w:r>
-                              <w:rPr>
-                                <w:sz w:val="14"/>
-                                <w:szCs w:val="14"/>
-                                <w:rtl/>
-                              </w:rPr>
-                              <w:fldChar w:fldCharType="separate"/>
-                            </w:r>
-                            <w:r>
-                              <w:rPr>
-                                <w:noProof/>
-                                <w:sz w:val="14"/>
-                                <w:szCs w:val="14"/>
-                                <w:rtl/>
-                              </w:rPr>
-                              <w:t>11</w:t>
-                            </w:r>
-                            <w:r>
-                              <w:rPr>
-                                <w:sz w:val="14"/>
-                                <w:szCs w:val="14"/>
-                                <w:rtl/>
-                              </w:rPr>
-                              <w:fldChar w:fldCharType="end"/>
-                            </w:r>
-                            <w:r>
-                              <w:rPr>
-                                <w:rFonts w:hint="cs"/>
-                                <w:noProof/>
-                                <w:sz w:val="14"/>
-                                <w:szCs w:val="14"/>
-                                <w:rtl/>
-                              </w:rPr>
-                              <w:t xml:space="preserve">: תנועות עיניים בציר האופקי של נבדק חולה </w:t>
-                            </w:r>
-                            <w:r>
-                              <w:rPr>
-                                <w:noProof/>
-                                <w:sz w:val="14"/>
-                                <w:szCs w:val="14"/>
-                              </w:rPr>
-                              <w:t>EF809_OFF</w:t>
-                            </w:r>
-                          </w:p>
-                        </w:txbxContent>
-                      </wps:txbx>
-                      <wps:bodyPr rot="0" spcFirstLastPara="0" vertOverflow="overflow" horzOverflow="overflow" vert="horz" wrap="square" lIns="0" tIns="0" rIns="0" bIns="0" numCol="1" spcCol="0" rtlCol="1" fromWordArt="0" anchor="t" anchorCtr="0" forceAA="0" compatLnSpc="1">
-                        <a:prstTxWarp prst="textNoShape">
-                          <a:avLst/>
-                        </a:prstTxWarp>
-                        <a:spAutoFit/>
-                      </wps:bodyPr>
-                    </wps:wsp>
-                  </a:graphicData>
-                </a:graphic>
-              </wp:anchor>
-            </w:drawing>
-          </mc:Choice>
-          <mc:Fallback>
-            <w:pict>
-              <v:shape w14:anchorId="33650F21" id="_x0000_s1030" type="#_x0000_t202" style="position:absolute;left:0;text-align:left;margin-left:215.2pt;margin-top:243.2pt;width:211.9pt;height:.05pt;z-index:-251648000;visibility:visible;mso-wrap-style:square;mso-wrap-distance-left:9pt;mso-wrap-distance-top:0;mso-wrap-distance-right:9pt;mso-wrap-distance-bottom:0;mso-position-horizontal:absolute;mso-position-horizontal-relative:text;mso-position-vertical:absolute;mso-position-vertical-relative:text;v-text-anchor:top" o:gfxdata="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" stroked="f">
-                <v:textbox style="mso-fit-shape-to-text:t" inset="0,0,0,0">
-                  <w:txbxContent>
-                    <w:p>
-                      <w:pPr>
-                        <w:pStyle w:val="af2"/>
-                        <w:rPr>
-                          <w:rFonts w:cs="Arial"/>
-                        </w:rPr>
-                      </w:pPr>
-                      <w:r>
-                        <w:rPr>
-                          <w:rFonts w:hint="cs"/>
-                          <w:sz w:val="14"/>
-                          <w:szCs w:val="14"/>
-                          <w:rtl/>
-                        </w:rPr>
-                        <w:t>איור</w:t>
-                      </w:r>
-                      <w:r>
-                        <w:rPr>
-                          <w:sz w:val="14"/>
-                          <w:szCs w:val="14"/>
-                          <w:rtl/>
-                        </w:rPr>
-                        <w:t xml:space="preserve"> </w:t>
-                      </w:r>
-                      <w:r>
-                        <w:rPr>
-                          <w:sz w:val="14"/>
-                          <w:szCs w:val="14"/>
-                          <w:rtl/>
-                        </w:rPr>
-                        <w:fldChar w:fldCharType="begin"/>
-                      </w:r>
-                      <w:r>
-                        <w:rPr>
-                          <w:sz w:val="14"/>
-                          <w:szCs w:val="14"/>
-                          <w:rtl/>
-                        </w:rPr>
-                        <w:instrText xml:space="preserve"> </w:instrText>
-                      </w:r>
-                      <w:r>
-                        <w:rPr>
-                          <w:sz w:val="14"/>
-                          <w:szCs w:val="14"/>
-                        </w:rPr>
-                        <w:instrText>SEQ</w:instrText>
-                      </w:r>
-                      <w:r>
-                        <w:rPr>
-                          <w:sz w:val="14"/>
-                          <w:szCs w:val="14"/>
-                          <w:rtl/>
-                        </w:rPr>
-                        <w:instrText xml:space="preserve"> איור \* </w:instrText>
-                      </w:r>
-                      <w:r>
-                        <w:rPr>
-                          <w:sz w:val="14"/>
-                          <w:szCs w:val="14"/>
-                        </w:rPr>
-                        <w:instrText>ARABIC</w:instrText>
-                      </w:r>
-                      <w:r>
-                        <w:rPr>
-                          <w:sz w:val="14"/>
-                          <w:szCs w:val="14"/>
-                          <w:rtl/>
-                        </w:rPr>
-                        <w:instrText xml:space="preserve"> </w:instrText>
-                      </w:r>
-                      <w:r>
-                        <w:rPr>
-                          <w:sz w:val="14"/>
-                          <w:szCs w:val="14"/>
-                          <w:rtl/>
-                        </w:rPr>
-                        <w:fldChar w:fldCharType="separate"/>
-                      </w:r>
-                      <w:r>
-                        <w:rPr>
-                          <w:noProof/>
-                          <w:sz w:val="14"/>
-                          <w:szCs w:val="14"/>
-                          <w:rtl/>
-                        </w:rPr>
-                        <w:t>11</w:t>
-                      </w:r>
-                      <w:r>
-                        <w:rPr>
-                          <w:sz w:val="14"/>
-                          <w:szCs w:val="14"/>
-                          <w:rtl/>
-                        </w:rPr>
-                        <w:fldChar w:fldCharType="end"/>
-                      </w:r>
-                      <w:r>
-                        <w:rPr>
-                          <w:rFonts w:hint="cs"/>
-                          <w:noProof/>
-                          <w:sz w:val="14"/>
-                          <w:szCs w:val="14"/>
-                          <w:rtl/>
-                        </w:rPr>
-                        <w:t xml:space="preserve">: תנועות עיניים בציר האופקי של נבדק חולה </w:t>
-                      </w:r>
-                      <w:r>
-                        <w:rPr>
-                          <w:noProof/>
-                          <w:sz w:val="14"/>
-                          <w:szCs w:val="14"/>
-                        </w:rPr>
-                        <w:t>EF809_OFF</w:t>
-                      </w:r>
-                    </w:p>
-                  </w:txbxContent>
-                </v:textbox>
-                <w10:wrap type="tight"/>
-              </v:shape>
-            </w:pict>
-          </mc:Fallback>
-        </mc:AlternateContent>
-      </w:r>
-      <w:r>
-        <w:rPr>
-          <w:noProof/>
-        </w:rPr>
-        <mc:AlternateContent>
-          <mc:Choice Requires="wps">
-            <w:drawing>
-              <wp:anchor distT="0" distB="0" distL="114300" distR="114300" simplePos="0" relativeHeight="251671552" behindDoc="1" locked="0" layoutInCell="1" allowOverlap="1" wp14:anchorId="30A4C791" wp14:editId="158190AF">
-                <wp:simplePos x="0" y="0"/>
-                <wp:positionH relativeFrom="column">
-                  <wp:posOffset>3007856</wp:posOffset>
-                </wp:positionH>
-                <wp:positionV relativeFrom="paragraph">
-                  <wp:posOffset>1275287</wp:posOffset>
-                </wp:positionV>
-                <wp:extent cx="2349500" cy="635"/>
-                <wp:effectExtent l="0" t="0" r="0" b="0"/>
-                <wp:wrapTight wrapText="bothSides">
-                  <wp:wrapPolygon edited="0">
-                    <wp:start x="0" y="0"/>
-                    <wp:lineTo x="0" y="21600"/>
-                    <wp:lineTo x="21600" y="21600"/>
-                    <wp:lineTo x="21600" y="0"/>
-                  </wp:wrapPolygon>
-                </wp:wrapTight>
-                <wp:docPr id="1478995294" name="תיבת טקסט 1"/>
-                <wp:cNvGraphicFramePr/>
-                <a:graphic xmlns:a="http://schemas.openxmlformats.org/drawingml/2006/main">
-                  <a:graphicData uri="http://schemas.microsoft.com/office/word/2010/wordprocessingShape">
-                    <wps:wsp>
-                      <wps:cNvSpPr txBox="1"/>
-                      <wps:spPr>
-                        <a:xfrm>
-                          <a:off x="0" y="0"/>
-                          <a:ext cx="2349500" cy="635"/>
-                        </a:xfrm>
-                        <a:prstGeom prst="rect">
-                          <a:avLst/>
-                        </a:prstGeom>
-                        <a:solidFill>
-                          <a:prstClr val="white"/>
-                        </a:solidFill>
-                        <a:ln>
-                          <a:noFill/>
-                        </a:ln>
-                      </wps:spPr>
-                      <wps:txbx>
-                        <w:txbxContent>
-                          <w:p>
-                            <w:pPr>
-                              <w:pStyle w:val="af2"/>
-                              <w:rPr>
-                                <w:rFonts w:cs="Arial"/>
-                                <w:sz w:val="14"/>
-                                <w:szCs w:val="14"/>
-                              </w:rPr>
-                            </w:pPr>
-                            <w:r>
-                              <w:rPr>
-                                <w:rFonts w:hint="cs"/>
-                                <w:sz w:val="14"/>
-                                <w:szCs w:val="14"/>
-                                <w:rtl/>
-                              </w:rPr>
-                              <w:t>איור</w:t>
-                            </w:r>
-                            <w:r>
-                              <w:rPr>
-                                <w:sz w:val="14"/>
-                                <w:szCs w:val="14"/>
-                                <w:rtl/>
-                              </w:rPr>
-                              <w:t xml:space="preserve"> </w:t>
-                            </w:r>
-                            <w:r>
-                              <w:rPr>
-                                <w:rFonts w:cs="Arial"/>
-                                <w:sz w:val="14"/>
-                                <w:szCs w:val="14"/>
-                              </w:rPr>
-                              <w:fldChar w:fldCharType="begin"/>
-                            </w:r>
-                            <w:r>
-                              <w:rPr>
-                                <w:rFonts w:cs="Arial"/>
-                                <w:sz w:val="14"/>
-                                <w:szCs w:val="14"/>
-                              </w:rPr>
-                              <w:instrText xml:space="preserve"> SEQ </w:instrText>
-                            </w:r>
-                            <w:r>
-                              <w:rPr>
-                                <w:rFonts w:cs="Arial"/>
-                                <w:sz w:val="14"/>
-                                <w:szCs w:val="14"/>
-                                <w:rtl/>
-                              </w:rPr>
-                              <w:instrText>איור</w:instrText>
-                            </w:r>
-                            <w:r>
-                              <w:rPr>
-                                <w:rFonts w:cs="Arial"/>
-                                <w:sz w:val="14"/>
-                                <w:szCs w:val="14"/>
-                              </w:rPr>
-                              <w:instrText xml:space="preserve"> \* ARABIC </w:instrText>
-                            </w:r>
-                            <w:r>
-                              <w:rPr>
-                                <w:rFonts w:cs="Arial"/>
-                                <w:sz w:val="14"/>
-                                <w:szCs w:val="14"/>
-                              </w:rPr>
-                              <w:fldChar w:fldCharType="separate"/>
-                            </w:r>
-                            <w:r>
-                              <w:rPr>
-                                <w:rFonts w:cs="Arial"/>
-                                <w:noProof/>
-                                <w:sz w:val="14"/>
-                                <w:szCs w:val="14"/>
-                              </w:rPr>
-                              <w:t>12</w:t>
-                            </w:r>
-                            <w:r>
-                              <w:rPr>
-                                <w:rFonts w:cs="Arial"/>
-                                <w:sz w:val="14"/>
-                                <w:szCs w:val="14"/>
-                              </w:rPr>
-                              <w:fldChar w:fldCharType="end"/>
-                            </w:r>
-                            <w:r>
-                              <w:rPr>
-                                <w:noProof/>
-                                <w:sz w:val="14"/>
-                                <w:szCs w:val="14"/>
-                              </w:rPr>
-                              <w:t>:</w:t>
-                            </w:r>
-                            <w:r>
-                              <w:rPr>
-                                <w:rFonts w:cs="Arial"/>
-                                <w:noProof/>
-                                <w:sz w:val="14"/>
-                                <w:szCs w:val="14"/>
-                                <w:rtl/>
-                              </w:rPr>
-                              <w:t xml:space="preserve"> </w:t>
-                            </w:r>
-                            <w:r>
-                              <w:rPr>
-                                <w:rFonts w:cs="Arial" w:hint="eastAsia"/>
-                                <w:noProof/>
-                                <w:sz w:val="14"/>
-                                <w:szCs w:val="14"/>
-                                <w:rtl/>
-                              </w:rPr>
-                              <w:t>תנועות</w:t>
-                            </w:r>
-                            <w:r>
-                              <w:rPr>
-                                <w:rFonts w:cs="Arial"/>
-                                <w:noProof/>
-                                <w:sz w:val="14"/>
-                                <w:szCs w:val="14"/>
-                                <w:rtl/>
-                              </w:rPr>
-                              <w:t xml:space="preserve"> </w:t>
-                            </w:r>
-                            <w:r>
-                              <w:rPr>
-                                <w:rFonts w:cs="Arial" w:hint="eastAsia"/>
-                                <w:noProof/>
-                                <w:sz w:val="14"/>
-                                <w:szCs w:val="14"/>
-                                <w:rtl/>
-                              </w:rPr>
-                              <w:t>עיניים</w:t>
-                            </w:r>
-                            <w:r>
-                              <w:rPr>
-                                <w:rFonts w:cs="Arial"/>
-                                <w:noProof/>
-                                <w:sz w:val="14"/>
-                                <w:szCs w:val="14"/>
-                                <w:rtl/>
-                              </w:rPr>
-                              <w:t xml:space="preserve"> </w:t>
-                            </w:r>
-                            <w:r>
-                              <w:rPr>
-                                <w:rFonts w:cs="Arial" w:hint="eastAsia"/>
-                                <w:noProof/>
-                                <w:sz w:val="14"/>
-                                <w:szCs w:val="14"/>
-                                <w:rtl/>
-                              </w:rPr>
-                              <w:t>בציר</w:t>
-                            </w:r>
-                            <w:r>
-                              <w:rPr>
-                                <w:rFonts w:cs="Arial"/>
-                                <w:noProof/>
-                                <w:sz w:val="14"/>
-                                <w:szCs w:val="14"/>
-                                <w:rtl/>
-                              </w:rPr>
-                              <w:t xml:space="preserve"> </w:t>
-                            </w:r>
-                            <w:r>
-                              <w:rPr>
-                                <w:rFonts w:cs="Arial" w:hint="cs"/>
-                                <w:noProof/>
-                                <w:sz w:val="14"/>
-                                <w:szCs w:val="14"/>
-                                <w:rtl/>
-                              </w:rPr>
-                              <w:t>האנכי</w:t>
-                            </w:r>
-                            <w:r>
-                              <w:rPr>
-                                <w:rFonts w:cs="Arial"/>
-                                <w:noProof/>
-                                <w:sz w:val="14"/>
-                                <w:szCs w:val="14"/>
-                                <w:rtl/>
-                              </w:rPr>
-                              <w:t xml:space="preserve"> </w:t>
-                            </w:r>
-                            <w:r>
-                              <w:rPr>
-                                <w:rFonts w:cs="Arial" w:hint="eastAsia"/>
-                                <w:noProof/>
-                                <w:sz w:val="14"/>
-                                <w:szCs w:val="14"/>
-                                <w:rtl/>
-                              </w:rPr>
-                              <w:t>של</w:t>
-                            </w:r>
-                            <w:r>
-                              <w:rPr>
-                                <w:rFonts w:cs="Arial"/>
-                                <w:noProof/>
-                                <w:sz w:val="14"/>
-                                <w:szCs w:val="14"/>
-                                <w:rtl/>
-                              </w:rPr>
-                              <w:t xml:space="preserve"> </w:t>
-                            </w:r>
-                            <w:r>
-                              <w:rPr>
-                                <w:rFonts w:cs="Arial" w:hint="eastAsia"/>
-                                <w:noProof/>
-                                <w:sz w:val="14"/>
-                                <w:szCs w:val="14"/>
-                                <w:rtl/>
-                              </w:rPr>
-                              <w:t>נבדק</w:t>
-                            </w:r>
-                            <w:r>
-                              <w:rPr>
-                                <w:rFonts w:cs="Arial"/>
-                                <w:noProof/>
-                                <w:sz w:val="14"/>
-                                <w:szCs w:val="14"/>
-                                <w:rtl/>
-                              </w:rPr>
-                              <w:t xml:space="preserve"> </w:t>
-                            </w:r>
-                            <w:r>
-                              <w:rPr>
-                                <w:rFonts w:cs="Arial" w:hint="eastAsia"/>
-                                <w:noProof/>
-                                <w:sz w:val="14"/>
-                                <w:szCs w:val="14"/>
-                                <w:rtl/>
-                              </w:rPr>
-                              <w:t>חולה</w:t>
-                            </w:r>
-                            <w:r>
-                              <w:rPr>
-                                <w:noProof/>
-                                <w:sz w:val="14"/>
-                                <w:szCs w:val="14"/>
-                              </w:rPr>
-                              <w:t xml:space="preserve"> EF809_OFF</w:t>
-                            </w:r>
-                          </w:p>
-                        </w:txbxContent>
-                      </wps:txbx>
-                      <wps:bodyPr rot="0" spcFirstLastPara="0" vertOverflow="overflow" horzOverflow="overflow" vert="horz" wrap="square" lIns="0" tIns="0" rIns="0" bIns="0" numCol="1" spcCol="0" rtlCol="1" fromWordArt="0" anchor="t" anchorCtr="0" forceAA="0" compatLnSpc="1">
-                        <a:prstTxWarp prst="textNoShape">
-                          <a:avLst/>
-                        </a:prstTxWarp>
-                        <a:spAutoFit/>
-                      </wps:bodyPr>
-                    </wps:wsp>
-                  </a:graphicData>
-                </a:graphic>
-              </wp:anchor>
-            </w:drawing>
-          </mc:Choice>
-          <mc:Fallback>
-            <w:pict>
-              <v:shape w14:anchorId="30A4C791" id="_x0000_s1031" type="#_x0000_t202" style="position:absolute;left:0;text-align:left;margin-left:236.85pt;margin-top:100.4pt;width:185pt;height:.05pt;z-index:-251644928;visibility:visible;mso-wrap-style:square;mso-wrap-distance-left:9pt;mso-wrap-distance-top:0;mso-wrap-distance-right:9pt;mso-wrap-distance-bottom:0;mso-position-horizontal:absolute;mso-position-horizontal-relative:text;mso-position-vertical:absolute;mso-position-vertical-relative:text;v-text-anchor:top" o:gfxdata="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" stroked="f">
-                <v:textbox style="mso-fit-shape-to-text:t" inset="0,0,0,0">
-                  <w:txbxContent>
-                    <w:p>
-                      <w:pPr>
-                        <w:pStyle w:val="af2"/>
-                        <w:rPr>
-                          <w:rFonts w:cs="Arial"/>
-                          <w:sz w:val="14"/>
-                          <w:szCs w:val="14"/>
-                        </w:rPr>
-                      </w:pPr>
-                      <w:r>
-                        <w:rPr>
-                          <w:rFonts w:hint="cs"/>
-                          <w:sz w:val="14"/>
-                          <w:szCs w:val="14"/>
-                          <w:rtl/>
-                        </w:rPr>
-                        <w:t>איור</w:t>
-                      </w:r>
-                      <w:r>
-                        <w:rPr>
-                          <w:sz w:val="14"/>
-                          <w:szCs w:val="14"/>
-                          <w:rtl/>
-                        </w:rPr>
-                        <w:t xml:space="preserve"> </w:t>
-                      </w:r>
-                      <w:r>
-                        <w:rPr>
-                          <w:rFonts w:cs="Arial"/>
-                          <w:sz w:val="14"/>
-                          <w:szCs w:val="14"/>
-                        </w:rPr>
-                        <w:fldChar w:fldCharType="begin"/>
-                      </w:r>
-                      <w:r>
-                        <w:rPr>
-                          <w:rFonts w:cs="Arial"/>
-                          <w:sz w:val="14"/>
-                          <w:szCs w:val="14"/>
-                        </w:rPr>
-                        <w:instrText xml:space="preserve"> SEQ </w:instrText>
-                      </w:r>
-                      <w:r>
-                        <w:rPr>
-                          <w:rFonts w:cs="Arial"/>
-                          <w:sz w:val="14"/>
-                          <w:szCs w:val="14"/>
-                          <w:rtl/>
-                        </w:rPr>
-                        <w:instrText>איור</w:instrText>
-                      </w:r>
-                      <w:r>
-                        <w:rPr>
-                          <w:rFonts w:cs="Arial"/>
-                          <w:sz w:val="14"/>
-                          <w:szCs w:val="14"/>
-                        </w:rPr>
-                        <w:instrText xml:space="preserve"> \* ARABIC </w:instrText>
-                      </w:r>
-                      <w:r>
-                        <w:rPr>
-                          <w:rFonts w:cs="Arial"/>
-                          <w:sz w:val="14"/>
-                          <w:szCs w:val="14"/>
-                        </w:rPr>
-                        <w:fldChar w:fldCharType="separate"/>
-                      </w:r>
-                      <w:r>
-                        <w:rPr>
-                          <w:rFonts w:cs="Arial"/>
-                          <w:noProof/>
-                          <w:sz w:val="14"/>
-                          <w:szCs w:val="14"/>
-                        </w:rPr>
-                        <w:t>12</w:t>
-                      </w:r>
-                      <w:r>
-                        <w:rPr>
-                          <w:rFonts w:cs="Arial"/>
-                          <w:sz w:val="14"/>
-                          <w:szCs w:val="14"/>
-                        </w:rPr>
-                        <w:fldChar w:fldCharType="end"/>
-                      </w:r>
-                      <w:r>
-                        <w:rPr>
-                          <w:noProof/>
-                          <w:sz w:val="14"/>
-                          <w:szCs w:val="14"/>
-                        </w:rPr>
-                        <w:t>:</w:t>
-                      </w:r>
-                      <w:r>
-                        <w:rPr>
-                          <w:rFonts w:cs="Arial"/>
-                          <w:noProof/>
-                          <w:sz w:val="14"/>
-                          <w:szCs w:val="14"/>
-                          <w:rtl/>
-                        </w:rPr>
-                        <w:t xml:space="preserve"> </w:t>
-                      </w:r>
-                      <w:r>
-                        <w:rPr>
-                          <w:rFonts w:cs="Arial" w:hint="eastAsia"/>
-                          <w:noProof/>
-                          <w:sz w:val="14"/>
-                          <w:szCs w:val="14"/>
-                          <w:rtl/>
-                        </w:rPr>
-                        <w:t>תנועות</w:t>
-                      </w:r>
-                      <w:r>
-                        <w:rPr>
-                          <w:rFonts w:cs="Arial"/>
-                          <w:noProof/>
-                          <w:sz w:val="14"/>
-                          <w:szCs w:val="14"/>
-                          <w:rtl/>
-                        </w:rPr>
-                        <w:t xml:space="preserve"> </w:t>
-                      </w:r>
-                      <w:r>
-                        <w:rPr>
-                          <w:rFonts w:cs="Arial" w:hint="eastAsia"/>
-                          <w:noProof/>
-                          <w:sz w:val="14"/>
-                          <w:szCs w:val="14"/>
-                          <w:rtl/>
-                        </w:rPr>
-                        <w:t>עיניים</w:t>
-                      </w:r>
-                      <w:r>
-                        <w:rPr>
-                          <w:rFonts w:cs="Arial"/>
-                          <w:noProof/>
-                          <w:sz w:val="14"/>
-                          <w:szCs w:val="14"/>
-                          <w:rtl/>
-                        </w:rPr>
-                        <w:t xml:space="preserve"> </w:t>
-                      </w:r>
-                      <w:r>
-                        <w:rPr>
-                          <w:rFonts w:cs="Arial" w:hint="eastAsia"/>
-                          <w:noProof/>
-                          <w:sz w:val="14"/>
-                          <w:szCs w:val="14"/>
-                          <w:rtl/>
-                        </w:rPr>
-                        <w:t>בציר</w:t>
-                      </w:r>
-                      <w:r>
-                        <w:rPr>
-                          <w:rFonts w:cs="Arial"/>
-                          <w:noProof/>
-                          <w:sz w:val="14"/>
-                          <w:szCs w:val="14"/>
-                          <w:rtl/>
-                        </w:rPr>
-                        <w:t xml:space="preserve"> </w:t>
-                      </w:r>
-                      <w:r>
-                        <w:rPr>
-                          <w:rFonts w:cs="Arial" w:hint="cs"/>
-                          <w:noProof/>
-                          <w:sz w:val="14"/>
-                          <w:szCs w:val="14"/>
-                          <w:rtl/>
-                        </w:rPr>
-                        <w:t>האנכי</w:t>
-                      </w:r>
-                      <w:r>
-                        <w:rPr>
-                          <w:rFonts w:cs="Arial"/>
-                          <w:noProof/>
-                          <w:sz w:val="14"/>
-                          <w:szCs w:val="14"/>
-                          <w:rtl/>
-                        </w:rPr>
-                        <w:t xml:space="preserve"> </w:t>
-                      </w:r>
-                      <w:r>
-                        <w:rPr>
-                          <w:rFonts w:cs="Arial" w:hint="eastAsia"/>
-                          <w:noProof/>
-                          <w:sz w:val="14"/>
-                          <w:szCs w:val="14"/>
-                          <w:rtl/>
-                        </w:rPr>
-                        <w:t>של</w:t>
-                      </w:r>
-                      <w:r>
-                        <w:rPr>
-                          <w:rFonts w:cs="Arial"/>
-                          <w:noProof/>
-                          <w:sz w:val="14"/>
-                          <w:szCs w:val="14"/>
-                          <w:rtl/>
-                        </w:rPr>
-                        <w:t xml:space="preserve"> </w:t>
-                      </w:r>
-                      <w:r>
-                        <w:rPr>
-                          <w:rFonts w:cs="Arial" w:hint="eastAsia"/>
-                          <w:noProof/>
-                          <w:sz w:val="14"/>
-                          <w:szCs w:val="14"/>
-                          <w:rtl/>
-                        </w:rPr>
-                        <w:t>נבדק</w:t>
-                      </w:r>
-                      <w:r>
-                        <w:rPr>
-                          <w:rFonts w:cs="Arial"/>
-                          <w:noProof/>
-                          <w:sz w:val="14"/>
-                          <w:szCs w:val="14"/>
-                          <w:rtl/>
-                        </w:rPr>
-                        <w:t xml:space="preserve"> </w:t>
-                      </w:r>
-                      <w:r>
-                        <w:rPr>
-                          <w:rFonts w:cs="Arial" w:hint="eastAsia"/>
-                          <w:noProof/>
-                          <w:sz w:val="14"/>
-                          <w:szCs w:val="14"/>
-                          <w:rtl/>
-                        </w:rPr>
-                        <w:t>חולה</w:t>
-                      </w:r>
-                      <w:r>
-                        <w:rPr>
-                          <w:noProof/>
-                          <w:sz w:val="14"/>
-                          <w:szCs w:val="14"/>
-                        </w:rPr>
-                        <w:t xml:space="preserve"> EF809_OFF</w:t>
-                      </w:r>
-                    </w:p>
-                  </w:txbxContent>
-                </v:textbox>
-                <w10:wrap type="tight"/>
-              </v:shape>
-            </w:pict>
-          </mc:Fallback>
-        </mc:AlternateContent>
+    </w:p>
+    <w:p>
+      <w:pPr>
+        <w:rPr>
+          <w:rFonts w:ascii="Calibri" w:hAnsi="Calibri" w:cs="Calibri" w:hint="cs"/>
+          <w:sz w:val="18"/>
+          <w:szCs w:val="18"/>
+          <w:rtl/>
+        </w:rPr>
+      </w:pPr>
+      <w:r>
+        <w:rPr>
+          <w:rFonts w:ascii="Calibri" w:hAnsi="Calibri" w:cs="Calibri" w:hint="cs"/>
+          <w:sz w:val="18"/>
+          <w:szCs w:val="18"/>
+          <w:rtl/>
+        </w:rPr>
+        <w:t xml:space="preserve">לאחר מכן, יצרתי קובץ </w:t>
+      </w:r>
+      <w:r>
+        <w:rPr>
+          <w:rFonts w:ascii="Calibri" w:hAnsi="Calibri" w:cs="Calibri"/>
+          <w:sz w:val="18"/>
+          <w:szCs w:val="18"/>
+        </w:rPr>
+        <w:t>output</w:t>
+      </w:r>
+      <w:r>
+        <w:rPr>
+          <w:rFonts w:ascii="Calibri" w:hAnsi="Calibri" w:cs="Calibri" w:hint="cs"/>
+          <w:sz w:val="18"/>
+          <w:szCs w:val="18"/>
+          <w:rtl/>
+        </w:rPr>
+        <w:t xml:space="preserve"> עם כל ה</w:t>
+      </w:r>
+      <w:r>
+        <w:rPr>
+          <w:rFonts w:ascii="Calibri" w:hAnsi="Calibri" w:cs="Calibri"/>
+          <w:sz w:val="18"/>
+          <w:szCs w:val="18"/>
+        </w:rPr>
+        <w:t>events</w:t>
+      </w:r>
+      <w:r>
+        <w:rPr>
+          <w:rFonts w:ascii="Calibri" w:hAnsi="Calibri" w:cs="Calibri" w:hint="cs"/>
+          <w:sz w:val="18"/>
+          <w:szCs w:val="18"/>
+          <w:rtl/>
+        </w:rPr>
+        <w:t>, אך נוכחתי לגלות שהיו שתי שורות ברצ</w:t>
+      </w:r>
+      <w:r>
+        <w:rPr>
+          <w:rFonts w:ascii="Calibri" w:hAnsi="Calibri" w:cs="Calibri" w:hint="cs"/>
+          <w:sz w:val="18"/>
+          <w:szCs w:val="18"/>
+          <w:rtl/>
+        </w:rPr>
+        <w:t xml:space="preserve">ף </w:t>
+      </w:r>
+      <w:r>
+        <w:rPr>
+          <w:rFonts w:ascii="Calibri" w:hAnsi="Calibri" w:cs="Calibri" w:hint="cs"/>
+          <w:sz w:val="18"/>
+          <w:szCs w:val="18"/>
+          <w:rtl/>
+        </w:rPr>
+        <w:t>שכללו את המילה "סיום" או "תחילת" ולכן שיפרתי את ה</w:t>
+      </w:r>
+      <w:r>
+        <w:rPr>
+          <w:rFonts w:ascii="Calibri" w:hAnsi="Calibri" w:cs="Calibri"/>
+          <w:sz w:val="18"/>
+          <w:szCs w:val="18"/>
+        </w:rPr>
+        <w:t>script</w:t>
+      </w:r>
+      <w:r>
+        <w:rPr>
+          <w:rFonts w:ascii="Calibri" w:hAnsi="Calibri" w:cs="Calibri" w:hint="cs"/>
+          <w:sz w:val="18"/>
+          <w:szCs w:val="18"/>
+          <w:rtl/>
+        </w:rPr>
+        <w:t xml:space="preserve"> בכך שאם יש "תחילת" במשך שני </w:t>
+      </w:r>
+      <w:r>
+        <w:rPr>
+          <w:rFonts w:ascii="Calibri" w:hAnsi="Calibri" w:cs="Calibri"/>
+          <w:sz w:val="18"/>
+          <w:szCs w:val="18"/>
+        </w:rPr>
+        <w:t xml:space="preserve">event </w:t>
+      </w:r>
+      <w:r>
+        <w:rPr>
+          <w:rFonts w:ascii="Calibri" w:hAnsi="Calibri" w:cs="Calibri" w:hint="cs"/>
+          <w:sz w:val="18"/>
+          <w:szCs w:val="18"/>
+          <w:rtl/>
+        </w:rPr>
+        <w:t>אז תשמור רק את ה</w:t>
+      </w:r>
+      <w:r>
+        <w:rPr>
+          <w:rFonts w:ascii="Calibri" w:hAnsi="Calibri" w:cs="Calibri"/>
+          <w:sz w:val="18"/>
+          <w:szCs w:val="18"/>
+        </w:rPr>
+        <w:t xml:space="preserve">event </w:t>
+      </w:r>
+      <w:r>
+        <w:rPr>
+          <w:rFonts w:ascii="Calibri" w:hAnsi="Calibri" w:cs="Calibri" w:hint="cs"/>
+          <w:sz w:val="18"/>
+          <w:szCs w:val="18"/>
+          <w:rtl/>
+        </w:rPr>
+        <w:t xml:space="preserve"> השני, אם יש שני "סיום" אחד אחרי השני- תשמור רק את ה</w:t>
+      </w:r>
+      <w:r>
+        <w:rPr>
+          <w:rFonts w:ascii="Calibri" w:hAnsi="Calibri" w:cs="Calibri"/>
+          <w:sz w:val="18"/>
+          <w:szCs w:val="18"/>
+        </w:rPr>
+        <w:t>event</w:t>
+      </w:r>
+      <w:r>
+        <w:rPr>
+          <w:rFonts w:ascii="Calibri" w:hAnsi="Calibri" w:cs="Calibri" w:hint="cs"/>
+          <w:sz w:val="18"/>
+          <w:szCs w:val="18"/>
+          <w:rtl/>
+        </w:rPr>
+        <w:t xml:space="preserve"> הראשון. </w:t>
       </w:r>
     </w:p>
     <w:sectPr>
-      <w:headerReference w:type="default" r:id="rId24"/>
-      <w:footerReference w:type="default" r:id="rId25"/>
+      <w:headerReference w:type="default" r:id="rId23"/>
+      <w:footerReference w:type="default" r:id="rId24"/>
       <w:pgSz w:w="11906" w:h="16838"/>
       <w:pgMar w:top="1440" w:right="1800" w:bottom="1440" w:left="1800" w:header="708" w:footer="708" w:gutter="0"/>
       <w:cols w:space="708"/>

</xml_diff>